<commit_message>
complete: use case, class diagram and docx
</commit_message>
<xml_diff>
--- a/report/OOP20232.Report.GroupNo16.docx
+++ b/report/OOP20232.Report.GroupNo16.docx
@@ -67,29 +67,323 @@
           <w:sz w:val="32"/>
           <w:szCs w:val="32"/>
         </w:rPr>
-        <w:t xml:space="preserve">Topic: Ô </w:t>
-      </w:r>
-      <w:proofErr w:type="spellStart"/>
-      <w:r>
+        <w:t>Topic: Ô Ăn Quan</w:t>
+      </w:r>
+    </w:p>
+    <w:p>
+      <w:pPr>
+        <w:pStyle w:val="ListParagraph"/>
+        <w:numPr>
+          <w:ilvl w:val="0"/>
+          <w:numId w:val="1"/>
+        </w:numPr>
+        <w:jc w:val="both"/>
+        <w:rPr>
+          <w:rFonts w:ascii="Times New Roman" w:hAnsi="Times New Roman" w:cs="Times New Roman"/>
+          <w:sz w:val="28"/>
+          <w:szCs w:val="28"/>
+        </w:rPr>
+      </w:pPr>
+      <w:r>
+        <w:rPr>
+          <w:rFonts w:ascii="Times New Roman" w:hAnsi="Times New Roman" w:cs="Times New Roman"/>
+          <w:sz w:val="28"/>
+          <w:szCs w:val="28"/>
+        </w:rPr>
+        <w:t>Assignments of members</w:t>
+      </w:r>
+    </w:p>
+    <w:p>
+      <w:pPr>
+        <w:pStyle w:val="ListParagraph"/>
+        <w:numPr>
+          <w:ilvl w:val="0"/>
+          <w:numId w:val="2"/>
+        </w:numPr>
+        <w:jc w:val="both"/>
+        <w:rPr>
+          <w:rFonts w:ascii="Times New Roman" w:hAnsi="Times New Roman" w:cs="Times New Roman"/>
+          <w:sz w:val="28"/>
+          <w:szCs w:val="28"/>
+        </w:rPr>
+      </w:pPr>
+      <w:r>
+        <w:rPr>
+          <w:rFonts w:ascii="Times New Roman" w:hAnsi="Times New Roman" w:cs="Times New Roman"/>
+          <w:sz w:val="28"/>
+          <w:szCs w:val="28"/>
+        </w:rPr>
+        <w:t>Đinh Ngọc Lập Thành</w:t>
+      </w:r>
+      <w:r>
+        <w:rPr>
+          <w:rFonts w:ascii="Times New Roman" w:hAnsi="Times New Roman" w:cs="Times New Roman"/>
+          <w:sz w:val="28"/>
+          <w:szCs w:val="28"/>
+        </w:rPr>
+        <w:t xml:space="preserve"> (Trưởng nhóm)</w:t>
+      </w:r>
+    </w:p>
+    <w:p>
+      <w:pPr>
+        <w:pStyle w:val="ListParagraph"/>
+        <w:numPr>
+          <w:ilvl w:val="0"/>
+          <w:numId w:val="3"/>
+        </w:numPr>
+        <w:jc w:val="both"/>
+        <w:rPr>
+          <w:rFonts w:ascii="Times New Roman" w:hAnsi="Times New Roman" w:cs="Times New Roman"/>
+          <w:sz w:val="28"/>
+          <w:szCs w:val="28"/>
+        </w:rPr>
+      </w:pPr>
+      <w:r>
+        <w:rPr>
+          <w:rFonts w:ascii="Times New Roman" w:hAnsi="Times New Roman" w:cs="Times New Roman"/>
+          <w:sz w:val="28"/>
+          <w:szCs w:val="28"/>
+        </w:rPr>
+        <w:t>Design</w:t>
+      </w:r>
+      <w:r>
+        <w:rPr>
+          <w:rFonts w:ascii="Times New Roman" w:hAnsi="Times New Roman" w:cs="Times New Roman"/>
+          <w:sz w:val="28"/>
+          <w:szCs w:val="28"/>
+        </w:rPr>
+        <w:t xml:space="preserve"> detail</w:t>
+      </w:r>
+      <w:r>
+        <w:rPr>
+          <w:rFonts w:ascii="Times New Roman" w:hAnsi="Times New Roman" w:cs="Times New Roman"/>
+          <w:sz w:val="28"/>
+          <w:szCs w:val="28"/>
+        </w:rPr>
+        <w:t xml:space="preserve"> Class Diagram</w:t>
+      </w:r>
+      <w:r>
+        <w:rPr>
+          <w:rFonts w:ascii="Times New Roman" w:hAnsi="Times New Roman" w:cs="Times New Roman"/>
+          <w:sz w:val="28"/>
+          <w:szCs w:val="28"/>
+        </w:rPr>
+        <w:t xml:space="preserve"> and</w:t>
+      </w:r>
+      <w:r>
+        <w:rPr>
+          <w:rFonts w:ascii="Times New Roman" w:hAnsi="Times New Roman" w:cs="Times New Roman"/>
+          <w:sz w:val="28"/>
+          <w:szCs w:val="28"/>
+        </w:rPr>
+        <w:t xml:space="preserve"> Use Case Diagram</w:t>
+      </w:r>
+      <w:r>
+        <w:rPr>
+          <w:rFonts w:ascii="Times New Roman" w:hAnsi="Times New Roman" w:cs="Times New Roman"/>
+          <w:sz w:val="28"/>
+          <w:szCs w:val="28"/>
+        </w:rPr>
+        <w:t>.</w:t>
+      </w:r>
+    </w:p>
+    <w:p>
+      <w:pPr>
+        <w:pStyle w:val="ListParagraph"/>
+        <w:numPr>
+          <w:ilvl w:val="0"/>
+          <w:numId w:val="3"/>
+        </w:numPr>
+        <w:jc w:val="both"/>
+        <w:rPr>
+          <w:rFonts w:ascii="Times New Roman" w:hAnsi="Times New Roman" w:cs="Times New Roman"/>
+          <w:sz w:val="28"/>
+          <w:szCs w:val="28"/>
+        </w:rPr>
+      </w:pPr>
+      <w:r>
+        <w:rPr>
+          <w:rFonts w:ascii="Times New Roman" w:hAnsi="Times New Roman" w:cs="Times New Roman"/>
+          <w:sz w:val="28"/>
+          <w:szCs w:val="28"/>
+        </w:rPr>
+        <w:t>Design and implement UX/UI</w:t>
+      </w:r>
+    </w:p>
+    <w:p>
+      <w:pPr>
+        <w:pStyle w:val="ListParagraph"/>
+        <w:numPr>
+          <w:ilvl w:val="1"/>
+          <w:numId w:val="3"/>
+        </w:numPr>
+        <w:jc w:val="both"/>
+        <w:rPr>
+          <w:rFonts w:ascii="Times New Roman" w:hAnsi="Times New Roman" w:cs="Times New Roman"/>
+          <w:sz w:val="28"/>
+          <w:szCs w:val="28"/>
+        </w:rPr>
+      </w:pPr>
+      <w:r>
+        <w:rPr>
+          <w:rFonts w:ascii="Times New Roman" w:hAnsi="Times New Roman" w:cs="Times New Roman"/>
+          <w:sz w:val="28"/>
+          <w:szCs w:val="28"/>
+        </w:rPr>
+        <w:t>Package: sourcecode/Frame</w:t>
+      </w:r>
+    </w:p>
+    <w:p>
+      <w:pPr>
+        <w:pStyle w:val="ListParagraph"/>
+        <w:numPr>
+          <w:ilvl w:val="1"/>
+          <w:numId w:val="3"/>
+        </w:numPr>
+        <w:jc w:val="both"/>
         <w:rPr>
           <w:rFonts w:ascii="Times New Roman" w:hAnsi="Times New Roman" w:cs="Times New Roman"/>
           <w:b/>
           <w:bCs/>
-          <w:sz w:val="32"/>
-          <w:szCs w:val="32"/>
-        </w:rPr>
-        <w:t>Ăn</w:t>
-      </w:r>
-      <w:proofErr w:type="spellEnd"/>
+          <w:sz w:val="28"/>
+          <w:szCs w:val="28"/>
+        </w:rPr>
+      </w:pPr>
       <w:r>
         <w:rPr>
           <w:rFonts w:ascii="Times New Roman" w:hAnsi="Times New Roman" w:cs="Times New Roman"/>
           <w:b/>
           <w:bCs/>
-          <w:sz w:val="32"/>
-          <w:szCs w:val="32"/>
-        </w:rPr>
-        <w:t xml:space="preserve"> Quan</w:t>
+          <w:sz w:val="28"/>
+          <w:szCs w:val="28"/>
+        </w:rPr>
+        <w:t xml:space="preserve">CLAIM: </w:t>
+      </w:r>
+      <w:r>
+        <w:rPr>
+          <w:rFonts w:ascii="Times New Roman" w:hAnsi="Times New Roman" w:cs="Times New Roman"/>
+          <w:sz w:val="28"/>
+          <w:szCs w:val="28"/>
+        </w:rPr>
+        <w:t xml:space="preserve">Code </w:t>
+      </w:r>
+      <w:r>
+        <w:rPr>
+          <w:rFonts w:ascii="Times New Roman" w:hAnsi="Times New Roman" w:cs="Times New Roman"/>
+          <w:sz w:val="28"/>
+          <w:szCs w:val="28"/>
+        </w:rPr>
+        <w:t>uses</w:t>
+      </w:r>
+      <w:r>
+        <w:rPr>
+          <w:rFonts w:ascii="Times New Roman" w:hAnsi="Times New Roman" w:cs="Times New Roman"/>
+          <w:sz w:val="28"/>
+          <w:szCs w:val="28"/>
+        </w:rPr>
+        <w:t xml:space="preserve"> </w:t>
+      </w:r>
+      <w:r>
+        <w:rPr>
+          <w:rFonts w:ascii="Times New Roman" w:hAnsi="Times New Roman" w:cs="Times New Roman"/>
+          <w:sz w:val="28"/>
+          <w:szCs w:val="28"/>
+        </w:rPr>
+        <w:t>ideas</w:t>
+      </w:r>
+      <w:r>
+        <w:rPr>
+          <w:rFonts w:ascii="Times New Roman" w:hAnsi="Times New Roman" w:cs="Times New Roman"/>
+          <w:sz w:val="28"/>
+          <w:szCs w:val="28"/>
+        </w:rPr>
+        <w:t xml:space="preserve"> and </w:t>
+      </w:r>
+      <w:r>
+        <w:rPr>
+          <w:rFonts w:ascii="Times New Roman" w:hAnsi="Times New Roman" w:cs="Times New Roman"/>
+          <w:sz w:val="28"/>
+          <w:szCs w:val="28"/>
+        </w:rPr>
+        <w:t>snippets</w:t>
+      </w:r>
+      <w:r>
+        <w:rPr>
+          <w:rFonts w:ascii="Times New Roman" w:hAnsi="Times New Roman" w:cs="Times New Roman"/>
+          <w:sz w:val="28"/>
+          <w:szCs w:val="28"/>
+        </w:rPr>
+        <w:t xml:space="preserve"> </w:t>
+      </w:r>
+      <w:r>
+        <w:rPr>
+          <w:rFonts w:ascii="Times New Roman" w:hAnsi="Times New Roman" w:cs="Times New Roman"/>
+          <w:sz w:val="28"/>
+          <w:szCs w:val="28"/>
+        </w:rPr>
+        <w:t>from Stack Overflow but doesn’t directly copy or copy with modify from any knowable source.</w:t>
+      </w:r>
+    </w:p>
+    <w:p>
+      <w:pPr>
+        <w:pStyle w:val="ListParagraph"/>
+        <w:numPr>
+          <w:ilvl w:val="0"/>
+          <w:numId w:val="3"/>
+        </w:numPr>
+        <w:jc w:val="both"/>
+        <w:rPr>
+          <w:rFonts w:ascii="Times New Roman" w:hAnsi="Times New Roman" w:cs="Times New Roman"/>
+          <w:sz w:val="28"/>
+          <w:szCs w:val="28"/>
+        </w:rPr>
+      </w:pPr>
+      <w:r>
+        <w:rPr>
+          <w:rFonts w:ascii="Times New Roman" w:hAnsi="Times New Roman" w:cs="Times New Roman"/>
+          <w:sz w:val="28"/>
+          <w:szCs w:val="28"/>
+        </w:rPr>
+        <w:t xml:space="preserve">Write </w:t>
+      </w:r>
+      <w:r>
+        <w:rPr>
+          <w:rFonts w:ascii="Times New Roman" w:hAnsi="Times New Roman" w:cs="Times New Roman"/>
+          <w:sz w:val="28"/>
+          <w:szCs w:val="28"/>
+        </w:rPr>
+        <w:t>mini</w:t>
+      </w:r>
+      <w:r>
+        <w:rPr>
+          <w:rFonts w:ascii="Times New Roman" w:hAnsi="Times New Roman" w:cs="Times New Roman"/>
+          <w:sz w:val="28"/>
+          <w:szCs w:val="28"/>
+        </w:rPr>
+        <w:t xml:space="preserve"> project report.</w:t>
+      </w:r>
+    </w:p>
+    <w:p>
+      <w:pPr>
+        <w:pStyle w:val="ListParagraph"/>
+        <w:numPr>
+          <w:ilvl w:val="0"/>
+          <w:numId w:val="3"/>
+        </w:numPr>
+        <w:jc w:val="both"/>
+        <w:rPr>
+          <w:rFonts w:ascii="Times New Roman" w:hAnsi="Times New Roman" w:cs="Times New Roman"/>
+          <w:sz w:val="28"/>
+          <w:szCs w:val="28"/>
+        </w:rPr>
+      </w:pPr>
+      <w:r>
+        <w:rPr>
+          <w:rFonts w:ascii="Times New Roman" w:hAnsi="Times New Roman" w:cs="Times New Roman"/>
+          <w:sz w:val="28"/>
+          <w:szCs w:val="28"/>
+        </w:rPr>
+        <w:t>Design project slide</w:t>
       </w:r>
     </w:p>
     <w:p>
@@ -112,461 +406,6 @@
           <w:sz w:val="28"/>
           <w:szCs w:val="28"/>
         </w:rPr>
-        <w:t>Assignments of members</w:t>
-      </w:r>
-    </w:p>
-    <w:p>
-      <w:pPr>
-        <w:pStyle w:val="ListParagraph"/>
-        <w:numPr>
-          <w:ilvl w:val="0"/>
-          <w:numId w:val="2"/>
-        </w:numPr>
-        <w:jc w:val="both"/>
-        <w:rPr>
-          <w:rFonts w:ascii="Times New Roman" w:hAnsi="Times New Roman" w:cs="Times New Roman"/>
-          <w:sz w:val="28"/>
-          <w:szCs w:val="28"/>
-        </w:rPr>
-      </w:pPr>
-      <w:r>
-        <w:rPr>
-          <w:rFonts w:ascii="Times New Roman" w:hAnsi="Times New Roman" w:cs="Times New Roman"/>
-          <w:sz w:val="28"/>
-          <w:szCs w:val="28"/>
-        </w:rPr>
-        <w:t xml:space="preserve">Đinh Ngọc </w:t>
-      </w:r>
-      <w:proofErr w:type="spellStart"/>
-      <w:r>
-        <w:rPr>
-          <w:rFonts w:ascii="Times New Roman" w:hAnsi="Times New Roman" w:cs="Times New Roman"/>
-          <w:sz w:val="28"/>
-          <w:szCs w:val="28"/>
-        </w:rPr>
-        <w:t>Lập</w:t>
-      </w:r>
-      <w:proofErr w:type="spellEnd"/>
-      <w:r>
-        <w:rPr>
-          <w:rFonts w:ascii="Times New Roman" w:hAnsi="Times New Roman" w:cs="Times New Roman"/>
-          <w:sz w:val="28"/>
-          <w:szCs w:val="28"/>
-        </w:rPr>
-        <w:t xml:space="preserve"> Thành</w:t>
-      </w:r>
-      <w:r>
-        <w:rPr>
-          <w:rFonts w:ascii="Times New Roman" w:hAnsi="Times New Roman" w:cs="Times New Roman"/>
-          <w:sz w:val="28"/>
-          <w:szCs w:val="28"/>
-        </w:rPr>
-        <w:t xml:space="preserve"> (</w:t>
-      </w:r>
-      <w:proofErr w:type="spellStart"/>
-      <w:r>
-        <w:rPr>
-          <w:rFonts w:ascii="Times New Roman" w:hAnsi="Times New Roman" w:cs="Times New Roman"/>
-          <w:sz w:val="28"/>
-          <w:szCs w:val="28"/>
-        </w:rPr>
-        <w:t>Trưởng</w:t>
-      </w:r>
-      <w:proofErr w:type="spellEnd"/>
-      <w:r>
-        <w:rPr>
-          <w:rFonts w:ascii="Times New Roman" w:hAnsi="Times New Roman" w:cs="Times New Roman"/>
-          <w:sz w:val="28"/>
-          <w:szCs w:val="28"/>
-        </w:rPr>
-        <w:t xml:space="preserve"> </w:t>
-      </w:r>
-      <w:proofErr w:type="spellStart"/>
-      <w:r>
-        <w:rPr>
-          <w:rFonts w:ascii="Times New Roman" w:hAnsi="Times New Roman" w:cs="Times New Roman"/>
-          <w:sz w:val="28"/>
-          <w:szCs w:val="28"/>
-        </w:rPr>
-        <w:t>nhóm</w:t>
-      </w:r>
-      <w:proofErr w:type="spellEnd"/>
-      <w:r>
-        <w:rPr>
-          <w:rFonts w:ascii="Times New Roman" w:hAnsi="Times New Roman" w:cs="Times New Roman"/>
-          <w:sz w:val="28"/>
-          <w:szCs w:val="28"/>
-        </w:rPr>
-        <w:t>)</w:t>
-      </w:r>
-    </w:p>
-    <w:p>
-      <w:pPr>
-        <w:pStyle w:val="ListParagraph"/>
-        <w:numPr>
-          <w:ilvl w:val="0"/>
-          <w:numId w:val="3"/>
-        </w:numPr>
-        <w:jc w:val="both"/>
-        <w:rPr>
-          <w:rFonts w:ascii="Times New Roman" w:hAnsi="Times New Roman" w:cs="Times New Roman"/>
-          <w:sz w:val="28"/>
-          <w:szCs w:val="28"/>
-        </w:rPr>
-      </w:pPr>
-      <w:r>
-        <w:rPr>
-          <w:rFonts w:ascii="Times New Roman" w:hAnsi="Times New Roman" w:cs="Times New Roman"/>
-          <w:sz w:val="28"/>
-          <w:szCs w:val="28"/>
-        </w:rPr>
-        <w:t>Schedule and design working timeline.</w:t>
-      </w:r>
-    </w:p>
-    <w:p>
-      <w:pPr>
-        <w:pStyle w:val="ListParagraph"/>
-        <w:numPr>
-          <w:ilvl w:val="0"/>
-          <w:numId w:val="3"/>
-        </w:numPr>
-        <w:jc w:val="both"/>
-        <w:rPr>
-          <w:rFonts w:ascii="Times New Roman" w:hAnsi="Times New Roman" w:cs="Times New Roman"/>
-          <w:sz w:val="28"/>
-          <w:szCs w:val="28"/>
-        </w:rPr>
-      </w:pPr>
-      <w:r>
-        <w:rPr>
-          <w:rFonts w:ascii="Times New Roman" w:hAnsi="Times New Roman" w:cs="Times New Roman"/>
-          <w:sz w:val="28"/>
-          <w:szCs w:val="28"/>
-        </w:rPr>
-        <w:t>Design General and Detail Class Diagram.</w:t>
-      </w:r>
-    </w:p>
-    <w:p>
-      <w:pPr>
-        <w:pStyle w:val="ListParagraph"/>
-        <w:numPr>
-          <w:ilvl w:val="0"/>
-          <w:numId w:val="3"/>
-        </w:numPr>
-        <w:jc w:val="both"/>
-        <w:rPr>
-          <w:rFonts w:ascii="Times New Roman" w:hAnsi="Times New Roman" w:cs="Times New Roman"/>
-          <w:sz w:val="28"/>
-          <w:szCs w:val="28"/>
-        </w:rPr>
-      </w:pPr>
-      <w:r>
-        <w:rPr>
-          <w:rFonts w:ascii="Times New Roman" w:hAnsi="Times New Roman" w:cs="Times New Roman"/>
-          <w:sz w:val="28"/>
-          <w:szCs w:val="28"/>
-        </w:rPr>
-        <w:t>Design and implement UX/UI</w:t>
-      </w:r>
-    </w:p>
-    <w:p>
-      <w:pPr>
-        <w:pStyle w:val="ListParagraph"/>
-        <w:numPr>
-          <w:ilvl w:val="1"/>
-          <w:numId w:val="3"/>
-        </w:numPr>
-        <w:jc w:val="both"/>
-        <w:rPr>
-          <w:rFonts w:ascii="Times New Roman" w:hAnsi="Times New Roman" w:cs="Times New Roman"/>
-          <w:sz w:val="28"/>
-          <w:szCs w:val="28"/>
-        </w:rPr>
-      </w:pPr>
-      <w:r>
-        <w:rPr>
-          <w:rFonts w:ascii="Times New Roman" w:hAnsi="Times New Roman" w:cs="Times New Roman"/>
-          <w:sz w:val="28"/>
-          <w:szCs w:val="28"/>
-        </w:rPr>
-        <w:t xml:space="preserve">Package: </w:t>
-      </w:r>
-      <w:proofErr w:type="spellStart"/>
-      <w:r>
-        <w:rPr>
-          <w:rFonts w:ascii="Times New Roman" w:hAnsi="Times New Roman" w:cs="Times New Roman"/>
-          <w:sz w:val="28"/>
-          <w:szCs w:val="28"/>
-        </w:rPr>
-        <w:t>sourcecode</w:t>
-      </w:r>
-      <w:proofErr w:type="spellEnd"/>
-      <w:r>
-        <w:rPr>
-          <w:rFonts w:ascii="Times New Roman" w:hAnsi="Times New Roman" w:cs="Times New Roman"/>
-          <w:sz w:val="28"/>
-          <w:szCs w:val="28"/>
-        </w:rPr>
-        <w:t>/Frame</w:t>
-      </w:r>
-    </w:p>
-    <w:p>
-      <w:pPr>
-        <w:pStyle w:val="ListParagraph"/>
-        <w:numPr>
-          <w:ilvl w:val="1"/>
-          <w:numId w:val="3"/>
-        </w:numPr>
-        <w:jc w:val="both"/>
-        <w:rPr>
-          <w:rFonts w:ascii="Times New Roman" w:hAnsi="Times New Roman" w:cs="Times New Roman"/>
-          <w:b/>
-          <w:bCs/>
-          <w:sz w:val="28"/>
-          <w:szCs w:val="28"/>
-        </w:rPr>
-      </w:pPr>
-      <w:r>
-        <w:rPr>
-          <w:rFonts w:ascii="Times New Roman" w:hAnsi="Times New Roman" w:cs="Times New Roman"/>
-          <w:b/>
-          <w:bCs/>
-          <w:sz w:val="28"/>
-          <w:szCs w:val="28"/>
-        </w:rPr>
-        <w:t xml:space="preserve">CLAIM: </w:t>
-      </w:r>
-      <w:r>
-        <w:rPr>
-          <w:rFonts w:ascii="Times New Roman" w:hAnsi="Times New Roman" w:cs="Times New Roman"/>
-          <w:sz w:val="28"/>
-          <w:szCs w:val="28"/>
-        </w:rPr>
-        <w:t xml:space="preserve">Code </w:t>
-      </w:r>
-      <w:r>
-        <w:rPr>
-          <w:rFonts w:ascii="Times New Roman" w:hAnsi="Times New Roman" w:cs="Times New Roman"/>
-          <w:sz w:val="28"/>
-          <w:szCs w:val="28"/>
-        </w:rPr>
-        <w:t>uses</w:t>
-      </w:r>
-      <w:r>
-        <w:rPr>
-          <w:rFonts w:ascii="Times New Roman" w:hAnsi="Times New Roman" w:cs="Times New Roman"/>
-          <w:sz w:val="28"/>
-          <w:szCs w:val="28"/>
-        </w:rPr>
-        <w:t xml:space="preserve"> </w:t>
-      </w:r>
-      <w:r>
-        <w:rPr>
-          <w:rFonts w:ascii="Times New Roman" w:hAnsi="Times New Roman" w:cs="Times New Roman"/>
-          <w:sz w:val="28"/>
-          <w:szCs w:val="28"/>
-        </w:rPr>
-        <w:t>ideas</w:t>
-      </w:r>
-      <w:r>
-        <w:rPr>
-          <w:rFonts w:ascii="Times New Roman" w:hAnsi="Times New Roman" w:cs="Times New Roman"/>
-          <w:sz w:val="28"/>
-          <w:szCs w:val="28"/>
-        </w:rPr>
-        <w:t xml:space="preserve"> and snippet </w:t>
-      </w:r>
-      <w:r>
-        <w:rPr>
-          <w:rFonts w:ascii="Times New Roman" w:hAnsi="Times New Roman" w:cs="Times New Roman"/>
-          <w:sz w:val="28"/>
-          <w:szCs w:val="28"/>
-        </w:rPr>
-        <w:t>from Stack Overflow but doesn’t directly copy or copy with modify from any knowable source.</w:t>
-      </w:r>
-    </w:p>
-    <w:p>
-      <w:pPr>
-        <w:pStyle w:val="ListParagraph"/>
-        <w:numPr>
-          <w:ilvl w:val="0"/>
-          <w:numId w:val="3"/>
-        </w:numPr>
-        <w:jc w:val="both"/>
-        <w:rPr>
-          <w:rFonts w:ascii="Times New Roman" w:hAnsi="Times New Roman" w:cs="Times New Roman"/>
-          <w:sz w:val="28"/>
-          <w:szCs w:val="28"/>
-        </w:rPr>
-      </w:pPr>
-      <w:r>
-        <w:rPr>
-          <w:rFonts w:ascii="Times New Roman" w:hAnsi="Times New Roman" w:cs="Times New Roman"/>
-          <w:sz w:val="28"/>
-          <w:szCs w:val="28"/>
-        </w:rPr>
-        <w:t>Integrate backend code (Tú) into UX/UI</w:t>
-      </w:r>
-    </w:p>
-    <w:p>
-      <w:pPr>
-        <w:pStyle w:val="ListParagraph"/>
-        <w:numPr>
-          <w:ilvl w:val="0"/>
-          <w:numId w:val="3"/>
-        </w:numPr>
-        <w:jc w:val="both"/>
-        <w:rPr>
-          <w:rFonts w:ascii="Times New Roman" w:hAnsi="Times New Roman" w:cs="Times New Roman"/>
-          <w:sz w:val="28"/>
-          <w:szCs w:val="28"/>
-        </w:rPr>
-      </w:pPr>
-      <w:r>
-        <w:rPr>
-          <w:rFonts w:ascii="Times New Roman" w:hAnsi="Times New Roman" w:cs="Times New Roman"/>
-          <w:sz w:val="28"/>
-          <w:szCs w:val="28"/>
-        </w:rPr>
-        <w:t>Write mini project report.</w:t>
-      </w:r>
-    </w:p>
-    <w:p>
-      <w:pPr>
-        <w:pStyle w:val="ListParagraph"/>
-        <w:numPr>
-          <w:ilvl w:val="0"/>
-          <w:numId w:val="2"/>
-        </w:numPr>
-        <w:jc w:val="both"/>
-        <w:rPr>
-          <w:rFonts w:ascii="Times New Roman" w:hAnsi="Times New Roman" w:cs="Times New Roman"/>
-          <w:sz w:val="28"/>
-          <w:szCs w:val="28"/>
-        </w:rPr>
-      </w:pPr>
-      <w:r>
-        <w:rPr>
-          <w:rFonts w:ascii="Times New Roman" w:hAnsi="Times New Roman" w:cs="Times New Roman"/>
-          <w:sz w:val="28"/>
-          <w:szCs w:val="28"/>
-        </w:rPr>
-        <w:t>Nguyễn Minh Tú</w:t>
-      </w:r>
-    </w:p>
-    <w:p>
-      <w:pPr>
-        <w:pStyle w:val="ListParagraph"/>
-        <w:numPr>
-          <w:ilvl w:val="0"/>
-          <w:numId w:val="3"/>
-        </w:numPr>
-        <w:jc w:val="both"/>
-        <w:rPr>
-          <w:rFonts w:ascii="Times New Roman" w:hAnsi="Times New Roman" w:cs="Times New Roman"/>
-          <w:sz w:val="28"/>
-          <w:szCs w:val="28"/>
-        </w:rPr>
-      </w:pPr>
-      <w:r>
-        <w:rPr>
-          <w:rFonts w:ascii="Times New Roman" w:hAnsi="Times New Roman" w:cs="Times New Roman"/>
-          <w:sz w:val="28"/>
-          <w:szCs w:val="28"/>
-        </w:rPr>
-        <w:t>Design Use Case Diagram</w:t>
-      </w:r>
-      <w:r>
-        <w:rPr>
-          <w:rFonts w:ascii="Times New Roman" w:hAnsi="Times New Roman" w:cs="Times New Roman"/>
-          <w:sz w:val="28"/>
-          <w:szCs w:val="28"/>
-        </w:rPr>
-        <w:t>.</w:t>
-      </w:r>
-    </w:p>
-    <w:p>
-      <w:pPr>
-        <w:pStyle w:val="ListParagraph"/>
-        <w:numPr>
-          <w:ilvl w:val="0"/>
-          <w:numId w:val="3"/>
-        </w:numPr>
-        <w:jc w:val="both"/>
-        <w:rPr>
-          <w:rFonts w:ascii="Times New Roman" w:hAnsi="Times New Roman" w:cs="Times New Roman"/>
-          <w:sz w:val="28"/>
-          <w:szCs w:val="28"/>
-        </w:rPr>
-      </w:pPr>
-      <w:r>
-        <w:rPr>
-          <w:rFonts w:ascii="Times New Roman" w:hAnsi="Times New Roman" w:cs="Times New Roman"/>
-          <w:sz w:val="28"/>
-          <w:szCs w:val="28"/>
-        </w:rPr>
-        <w:t>Implement player and game mechanics</w:t>
-      </w:r>
-      <w:r>
-        <w:rPr>
-          <w:rFonts w:ascii="Times New Roman" w:hAnsi="Times New Roman" w:cs="Times New Roman"/>
-          <w:sz w:val="28"/>
-          <w:szCs w:val="28"/>
-        </w:rPr>
-        <w:t>.</w:t>
-      </w:r>
-    </w:p>
-    <w:p>
-      <w:pPr>
-        <w:pStyle w:val="ListParagraph"/>
-        <w:numPr>
-          <w:ilvl w:val="0"/>
-          <w:numId w:val="3"/>
-        </w:numPr>
-        <w:jc w:val="both"/>
-        <w:rPr>
-          <w:rFonts w:ascii="Times New Roman" w:hAnsi="Times New Roman" w:cs="Times New Roman"/>
-          <w:sz w:val="28"/>
-          <w:szCs w:val="28"/>
-        </w:rPr>
-      </w:pPr>
-      <w:r>
-        <w:rPr>
-          <w:rFonts w:ascii="Times New Roman" w:hAnsi="Times New Roman" w:cs="Times New Roman"/>
-          <w:sz w:val="28"/>
-          <w:szCs w:val="28"/>
-        </w:rPr>
-        <w:t>Design presentation slides</w:t>
-      </w:r>
-      <w:r>
-        <w:rPr>
-          <w:rFonts w:ascii="Times New Roman" w:hAnsi="Times New Roman" w:cs="Times New Roman"/>
-          <w:sz w:val="28"/>
-          <w:szCs w:val="28"/>
-        </w:rPr>
-        <w:t>.</w:t>
-      </w:r>
-    </w:p>
-    <w:p>
-      <w:pPr>
-        <w:pStyle w:val="ListParagraph"/>
-        <w:numPr>
-          <w:ilvl w:val="0"/>
-          <w:numId w:val="1"/>
-        </w:numPr>
-        <w:jc w:val="both"/>
-        <w:rPr>
-          <w:rFonts w:ascii="Times New Roman" w:hAnsi="Times New Roman" w:cs="Times New Roman"/>
-          <w:sz w:val="28"/>
-          <w:szCs w:val="28"/>
-        </w:rPr>
-      </w:pPr>
-      <w:r>
-        <w:rPr>
-          <w:rFonts w:ascii="Times New Roman" w:hAnsi="Times New Roman" w:cs="Times New Roman"/>
-          <w:sz w:val="28"/>
-          <w:szCs w:val="28"/>
-        </w:rPr>
         <w:t>Mini-Project Description</w:t>
       </w:r>
     </w:p>
@@ -613,15 +452,23 @@
           <w:sz w:val="28"/>
           <w:szCs w:val="28"/>
         </w:rPr>
-        <w:t>A detail implementation of O An Quan mechanics</w:t>
-      </w:r>
-      <w:r>
-        <w:rPr>
-          <w:rFonts w:ascii="Times New Roman" w:hAnsi="Times New Roman" w:cs="Times New Roman"/>
-          <w:sz w:val="28"/>
-          <w:szCs w:val="28"/>
-        </w:rPr>
-        <w:t xml:space="preserve"> and player actions in terminal</w:t>
+        <w:t xml:space="preserve">A main screen that enables players to play, </w:t>
+      </w:r>
+      <w:r>
+        <w:rPr>
+          <w:rFonts w:ascii="Times New Roman" w:hAnsi="Times New Roman" w:cs="Times New Roman"/>
+          <w:sz w:val="28"/>
+          <w:szCs w:val="28"/>
+        </w:rPr>
+        <w:t>show guide</w:t>
+      </w:r>
+      <w:r>
+        <w:rPr>
+          <w:rFonts w:ascii="Times New Roman" w:hAnsi="Times New Roman" w:cs="Times New Roman"/>
+          <w:sz w:val="28"/>
+          <w:szCs w:val="28"/>
+        </w:rPr>
+        <w:t xml:space="preserve"> or exit.</w:t>
       </w:r>
     </w:p>
     <w:p>
@@ -644,30 +491,15 @@
           <w:sz w:val="28"/>
           <w:szCs w:val="28"/>
         </w:rPr>
-        <w:t>A main screen that enables players to play, see game rules or exit.</w:t>
-      </w:r>
-    </w:p>
-    <w:p>
-      <w:pPr>
-        <w:pStyle w:val="ListParagraph"/>
-        <w:numPr>
-          <w:ilvl w:val="0"/>
-          <w:numId w:val="3"/>
-        </w:numPr>
-        <w:jc w:val="both"/>
-        <w:rPr>
-          <w:rFonts w:ascii="Times New Roman" w:hAnsi="Times New Roman" w:cs="Times New Roman"/>
-          <w:sz w:val="28"/>
-          <w:szCs w:val="28"/>
-        </w:rPr>
-      </w:pPr>
-      <w:r>
-        <w:rPr>
-          <w:rFonts w:ascii="Times New Roman" w:hAnsi="Times New Roman" w:cs="Times New Roman"/>
-          <w:sz w:val="28"/>
-          <w:szCs w:val="28"/>
-        </w:rPr>
-        <w:t>A game screen that allows players to play the game.</w:t>
+        <w:t>A game screen that allows players to play the game</w:t>
+      </w:r>
+      <w:r>
+        <w:rPr>
+          <w:rFonts w:ascii="Times New Roman" w:hAnsi="Times New Roman" w:cs="Times New Roman"/>
+          <w:sz w:val="28"/>
+          <w:szCs w:val="28"/>
+        </w:rPr>
+        <w:t>, including making move to spread gem across the gameboard, each turn showing clear which player’s turn it is.</w:t>
       </w:r>
     </w:p>
     <w:p>
@@ -735,26 +567,24 @@
     <w:p>
       <w:pPr>
         <w:pStyle w:val="ListParagraph"/>
-        <w:jc w:val="both"/>
-        <w:rPr>
-          <w:rFonts w:ascii="Times New Roman" w:hAnsi="Times New Roman" w:cs="Times New Roman"/>
-          <w:sz w:val="28"/>
-          <w:szCs w:val="28"/>
-        </w:rPr>
-      </w:pPr>
-      <w:r>
-        <w:rPr>
-          <w:rFonts w:ascii="Times New Roman" w:hAnsi="Times New Roman" w:cs="Times New Roman"/>
-          <w:noProof/>
-          <w:sz w:val="28"/>
-          <w:szCs w:val="28"/>
-        </w:rPr>
-        <w:lastRenderedPageBreak/>
+        <w:jc w:val="center"/>
+        <w:rPr>
+          <w:rFonts w:ascii="Times New Roman" w:hAnsi="Times New Roman" w:cs="Times New Roman"/>
+          <w:sz w:val="28"/>
+          <w:szCs w:val="28"/>
+        </w:rPr>
+      </w:pPr>
+      <w:r>
+        <w:rPr>
+          <w:rFonts w:ascii="Times New Roman" w:hAnsi="Times New Roman" w:cs="Times New Roman"/>
+          <w:sz w:val="28"/>
+          <w:szCs w:val="28"/>
+        </w:rPr>
         <w:drawing>
-          <wp:inline distT="0" distB="0" distL="0" distR="0" wp14:anchorId="7032AA77" wp14:editId="0B6A32CF">
-            <wp:extent cx="5943600" cy="3319780"/>
-            <wp:effectExtent l="0" t="0" r="0" b="0"/>
-            <wp:docPr id="1547583192" name="Picture 1" descr="A diagram of a diagram&#10;&#10;Description automatically generated"/>
+          <wp:inline distT="0" distB="0" distL="0" distR="0" wp14:anchorId="07263B44" wp14:editId="3694BDEC">
+            <wp:extent cx="4447641" cy="3098143"/>
+            <wp:effectExtent l="0" t="0" r="0" b="7620"/>
+            <wp:docPr id="1505519434" name="Picture 1" descr="A diagram of a computer&#10;&#10;Description automatically generated"/>
             <wp:cNvGraphicFramePr>
               <a:graphicFrameLocks xmlns:a="http://schemas.openxmlformats.org/drawingml/2006/main" noChangeAspect="1"/>
             </wp:cNvGraphicFramePr>
@@ -762,7 +592,7 @@
               <a:graphicData uri="http://schemas.openxmlformats.org/drawingml/2006/picture">
                 <pic:pic xmlns:pic="http://schemas.openxmlformats.org/drawingml/2006/picture">
                   <pic:nvPicPr>
-                    <pic:cNvPr id="1547583192" name="Picture 1" descr="A diagram of a diagram&#10;&#10;Description automatically generated"/>
+                    <pic:cNvPr id="1505519434" name="Picture 1" descr="A diagram of a computer&#10;&#10;Description automatically generated"/>
                     <pic:cNvPicPr/>
                   </pic:nvPicPr>
                   <pic:blipFill>
@@ -774,7 +604,7 @@
                   <pic:spPr>
                     <a:xfrm>
                       <a:off x="0" y="0"/>
-                      <a:ext cx="5943600" cy="3319780"/>
+                      <a:ext cx="4451999" cy="3101179"/>
                     </a:xfrm>
                     <a:prstGeom prst="rect">
                       <a:avLst/>
@@ -988,34 +818,65 @@
     <w:p>
       <w:pPr>
         <w:pStyle w:val="ListParagraph"/>
-        <w:numPr>
-          <w:ilvl w:val="0"/>
-          <w:numId w:val="3"/>
-        </w:numPr>
         <w:tabs>
           <w:tab w:val="left" w:pos="2310"/>
         </w:tabs>
-        <w:jc w:val="both"/>
-        <w:rPr>
-          <w:rFonts w:ascii="Times New Roman" w:hAnsi="Times New Roman" w:cs="Times New Roman"/>
-          <w:sz w:val="28"/>
-          <w:szCs w:val="28"/>
-        </w:rPr>
-      </w:pPr>
-      <w:r>
-        <w:rPr>
-          <w:rFonts w:ascii="Times New Roman" w:hAnsi="Times New Roman" w:cs="Times New Roman"/>
-          <w:sz w:val="28"/>
-          <w:szCs w:val="28"/>
-        </w:rPr>
-        <w:t xml:space="preserve">Explanation for the design: </w:t>
-      </w:r>
-    </w:p>
-    <w:p>
-      <w:pPr>
-        <w:pStyle w:val="ListParagraph"/>
-        <w:numPr>
-          <w:ilvl w:val="1"/>
+        <w:ind w:left="1080"/>
+        <w:jc w:val="both"/>
+        <w:rPr>
+          <w:rFonts w:ascii="Times New Roman" w:hAnsi="Times New Roman" w:cs="Times New Roman"/>
+          <w:sz w:val="28"/>
+          <w:szCs w:val="28"/>
+        </w:rPr>
+      </w:pPr>
+      <w:r>
+        <w:rPr>
+          <w:rFonts w:ascii="Times New Roman" w:hAnsi="Times New Roman" w:cs="Times New Roman"/>
+          <w:sz w:val="28"/>
+          <w:szCs w:val="28"/>
+        </w:rPr>
+        <w:drawing>
+          <wp:inline distT="0" distB="0" distL="0" distR="0" wp14:anchorId="78571E7C" wp14:editId="5CEB62CA">
+            <wp:extent cx="5943600" cy="3571240"/>
+            <wp:effectExtent l="0" t="0" r="0" b="0"/>
+            <wp:docPr id="301122207" name="Picture 1" descr="A yellow paper with black text&#10;&#10;Description automatically generated"/>
+            <wp:cNvGraphicFramePr>
+              <a:graphicFrameLocks xmlns:a="http://schemas.openxmlformats.org/drawingml/2006/main" noChangeAspect="1"/>
+            </wp:cNvGraphicFramePr>
+            <a:graphic xmlns:a="http://schemas.openxmlformats.org/drawingml/2006/main">
+              <a:graphicData uri="http://schemas.openxmlformats.org/drawingml/2006/picture">
+                <pic:pic xmlns:pic="http://schemas.openxmlformats.org/drawingml/2006/picture">
+                  <pic:nvPicPr>
+                    <pic:cNvPr id="301122207" name="Picture 1" descr="A yellow paper with black text&#10;&#10;Description automatically generated"/>
+                    <pic:cNvPicPr/>
+                  </pic:nvPicPr>
+                  <pic:blipFill>
+                    <a:blip r:embed="rId6"/>
+                    <a:stretch>
+                      <a:fillRect/>
+                    </a:stretch>
+                  </pic:blipFill>
+                  <pic:spPr>
+                    <a:xfrm>
+                      <a:off x="0" y="0"/>
+                      <a:ext cx="5943600" cy="3571240"/>
+                    </a:xfrm>
+                    <a:prstGeom prst="rect">
+                      <a:avLst/>
+                    </a:prstGeom>
+                  </pic:spPr>
+                </pic:pic>
+              </a:graphicData>
+            </a:graphic>
+          </wp:inline>
+        </w:drawing>
+      </w:r>
+    </w:p>
+    <w:p>
+      <w:pPr>
+        <w:pStyle w:val="ListParagraph"/>
+        <w:numPr>
+          <w:ilvl w:val="0"/>
           <w:numId w:val="3"/>
         </w:numPr>
         <w:tabs>
@@ -1034,59 +895,7 @@
           <w:sz w:val="28"/>
           <w:szCs w:val="28"/>
         </w:rPr>
-        <w:t xml:space="preserve">Firstly, class main creates a new </w:t>
-      </w:r>
-      <w:proofErr w:type="spellStart"/>
-      <w:r>
-        <w:rPr>
-          <w:rFonts w:ascii="Times New Roman" w:hAnsi="Times New Roman" w:cs="Times New Roman"/>
-          <w:sz w:val="28"/>
-          <w:szCs w:val="28"/>
-        </w:rPr>
-        <w:t>MainFrame</w:t>
-      </w:r>
-      <w:proofErr w:type="spellEnd"/>
-      <w:r>
-        <w:rPr>
-          <w:rFonts w:ascii="Times New Roman" w:hAnsi="Times New Roman" w:cs="Times New Roman"/>
-          <w:sz w:val="28"/>
-          <w:szCs w:val="28"/>
-        </w:rPr>
-        <w:t xml:space="preserve"> instance called frame that </w:t>
-      </w:r>
-      <w:r>
-        <w:rPr>
-          <w:rFonts w:ascii="Times New Roman" w:hAnsi="Times New Roman" w:cs="Times New Roman"/>
-          <w:sz w:val="28"/>
-          <w:szCs w:val="28"/>
-        </w:rPr>
-        <w:t>inherited</w:t>
-      </w:r>
-      <w:r>
-        <w:rPr>
-          <w:rFonts w:ascii="Times New Roman" w:hAnsi="Times New Roman" w:cs="Times New Roman"/>
-          <w:sz w:val="28"/>
-          <w:szCs w:val="28"/>
-        </w:rPr>
-        <w:t xml:space="preserve"> from </w:t>
-      </w:r>
-      <w:proofErr w:type="spellStart"/>
-      <w:r>
-        <w:rPr>
-          <w:rFonts w:ascii="Times New Roman" w:hAnsi="Times New Roman" w:cs="Times New Roman"/>
-          <w:sz w:val="28"/>
-          <w:szCs w:val="28"/>
-        </w:rPr>
-        <w:t>JFrame</w:t>
-      </w:r>
-      <w:proofErr w:type="spellEnd"/>
-      <w:r>
-        <w:rPr>
-          <w:rFonts w:ascii="Times New Roman" w:hAnsi="Times New Roman" w:cs="Times New Roman"/>
-          <w:sz w:val="28"/>
-          <w:szCs w:val="28"/>
-        </w:rPr>
-        <w:t xml:space="preserve"> and implemented ActionListener.</w:t>
+        <w:t xml:space="preserve">Explanation for the design: </w:t>
       </w:r>
     </w:p>
     <w:p>
@@ -1112,43 +921,31 @@
           <w:sz w:val="28"/>
           <w:szCs w:val="28"/>
         </w:rPr>
-        <w:t xml:space="preserve">This frame window is the main screen of the game, allows user to choose to play the game by clicking on the </w:t>
-      </w:r>
-      <w:proofErr w:type="spellStart"/>
-      <w:r>
-        <w:rPr>
-          <w:rFonts w:ascii="Times New Roman" w:hAnsi="Times New Roman" w:cs="Times New Roman"/>
-          <w:sz w:val="28"/>
-          <w:szCs w:val="28"/>
-        </w:rPr>
-        <w:t>startButton</w:t>
-      </w:r>
-      <w:proofErr w:type="spellEnd"/>
-      <w:r>
-        <w:rPr>
-          <w:rFonts w:ascii="Times New Roman" w:hAnsi="Times New Roman" w:cs="Times New Roman"/>
-          <w:sz w:val="28"/>
-          <w:szCs w:val="28"/>
-        </w:rPr>
-        <w:t xml:space="preserve">, see the help window by clicking on the help Button or choose to exit the game by clicking on </w:t>
-      </w:r>
-      <w:proofErr w:type="spellStart"/>
-      <w:r>
-        <w:rPr>
-          <w:rFonts w:ascii="Times New Roman" w:hAnsi="Times New Roman" w:cs="Times New Roman"/>
-          <w:sz w:val="28"/>
-          <w:szCs w:val="28"/>
-        </w:rPr>
-        <w:t>exitButton</w:t>
-      </w:r>
-      <w:proofErr w:type="spellEnd"/>
-      <w:r>
-        <w:rPr>
-          <w:rFonts w:ascii="Times New Roman" w:hAnsi="Times New Roman" w:cs="Times New Roman"/>
-          <w:sz w:val="28"/>
-          <w:szCs w:val="28"/>
-        </w:rPr>
-        <w:t xml:space="preserve"> (which will require a second confirmation from the user per the mini-project specification, the main screen window will be dispose if user choose yes).</w:t>
+        <w:t xml:space="preserve">Firstly, class main creates a new MainFrame instance called frame that </w:t>
+      </w:r>
+      <w:r>
+        <w:rPr>
+          <w:rFonts w:ascii="Times New Roman" w:hAnsi="Times New Roman" w:cs="Times New Roman"/>
+          <w:sz w:val="28"/>
+          <w:szCs w:val="28"/>
+        </w:rPr>
+        <w:t>inherited</w:t>
+      </w:r>
+      <w:r>
+        <w:rPr>
+          <w:rFonts w:ascii="Times New Roman" w:hAnsi="Times New Roman" w:cs="Times New Roman"/>
+          <w:sz w:val="28"/>
+          <w:szCs w:val="28"/>
+        </w:rPr>
+        <w:t xml:space="preserve"> from JFrame</w:t>
+      </w:r>
+      <w:r>
+        <w:rPr>
+          <w:rFonts w:ascii="Times New Roman" w:hAnsi="Times New Roman" w:cs="Times New Roman"/>
+          <w:sz w:val="28"/>
+          <w:szCs w:val="28"/>
+        </w:rPr>
+        <w:t xml:space="preserve"> and implemented ActionListener.</w:t>
       </w:r>
     </w:p>
     <w:p>
@@ -1174,114 +971,16 @@
           <w:sz w:val="28"/>
           <w:szCs w:val="28"/>
         </w:rPr>
+        <w:t xml:space="preserve">This frame window is the main screen of the game, allows user to choose to play the game by clicking on the startButton, see the help window by clicking on the help Button or choose to exit the game by clicking on exitButton (which will require a second confirmation </w:t>
+      </w:r>
+      <w:r>
+        <w:rPr>
+          <w:rFonts w:ascii="Times New Roman" w:hAnsi="Times New Roman" w:cs="Times New Roman"/>
+          <w:sz w:val="28"/>
+          <w:szCs w:val="28"/>
+        </w:rPr>
         <w:lastRenderedPageBreak/>
-        <w:t xml:space="preserve">If a user </w:t>
-      </w:r>
-      <w:r>
-        <w:rPr>
-          <w:rFonts w:ascii="Times New Roman" w:hAnsi="Times New Roman" w:cs="Times New Roman"/>
-          <w:sz w:val="28"/>
-          <w:szCs w:val="28"/>
-        </w:rPr>
-        <w:t>chooses</w:t>
-      </w:r>
-      <w:r>
-        <w:rPr>
-          <w:rFonts w:ascii="Times New Roman" w:hAnsi="Times New Roman" w:cs="Times New Roman"/>
-          <w:sz w:val="28"/>
-          <w:szCs w:val="28"/>
-        </w:rPr>
-        <w:t xml:space="preserve"> to play the game, the main screen window will be dispose and the </w:t>
-      </w:r>
-      <w:proofErr w:type="spellStart"/>
-      <w:r>
-        <w:rPr>
-          <w:rFonts w:ascii="Times New Roman" w:hAnsi="Times New Roman" w:cs="Times New Roman"/>
-          <w:sz w:val="28"/>
-          <w:szCs w:val="28"/>
-        </w:rPr>
-        <w:t>MainFrame</w:t>
-      </w:r>
-      <w:proofErr w:type="spellEnd"/>
-      <w:r>
-        <w:rPr>
-          <w:rFonts w:ascii="Times New Roman" w:hAnsi="Times New Roman" w:cs="Times New Roman"/>
-          <w:sz w:val="28"/>
-          <w:szCs w:val="28"/>
-        </w:rPr>
-        <w:t xml:space="preserve"> instance will create a </w:t>
-      </w:r>
-      <w:proofErr w:type="spellStart"/>
-      <w:r>
-        <w:rPr>
-          <w:rFonts w:ascii="Times New Roman" w:hAnsi="Times New Roman" w:cs="Times New Roman"/>
-          <w:sz w:val="28"/>
-          <w:szCs w:val="28"/>
-        </w:rPr>
-        <w:t>GameFrame</w:t>
-      </w:r>
-      <w:proofErr w:type="spellEnd"/>
-      <w:r>
-        <w:rPr>
-          <w:rFonts w:ascii="Times New Roman" w:hAnsi="Times New Roman" w:cs="Times New Roman"/>
-          <w:sz w:val="28"/>
-          <w:szCs w:val="28"/>
-        </w:rPr>
-        <w:t xml:space="preserve"> instance called </w:t>
-      </w:r>
-      <w:proofErr w:type="spellStart"/>
-      <w:r>
-        <w:rPr>
-          <w:rFonts w:ascii="Times New Roman" w:hAnsi="Times New Roman" w:cs="Times New Roman"/>
-          <w:sz w:val="28"/>
-          <w:szCs w:val="28"/>
-        </w:rPr>
-        <w:t>gameframe</w:t>
-      </w:r>
-      <w:proofErr w:type="spellEnd"/>
-      <w:r>
-        <w:rPr>
-          <w:rFonts w:ascii="Times New Roman" w:hAnsi="Times New Roman" w:cs="Times New Roman"/>
-          <w:sz w:val="28"/>
-          <w:szCs w:val="28"/>
-        </w:rPr>
-        <w:t xml:space="preserve"> that is too inherit from </w:t>
-      </w:r>
-      <w:proofErr w:type="spellStart"/>
-      <w:r>
-        <w:rPr>
-          <w:rFonts w:ascii="Times New Roman" w:hAnsi="Times New Roman" w:cs="Times New Roman"/>
-          <w:sz w:val="28"/>
-          <w:szCs w:val="28"/>
-        </w:rPr>
-        <w:t>JFrame</w:t>
-      </w:r>
-      <w:proofErr w:type="spellEnd"/>
-      <w:r>
-        <w:rPr>
-          <w:rFonts w:ascii="Times New Roman" w:hAnsi="Times New Roman" w:cs="Times New Roman"/>
-          <w:sz w:val="28"/>
-          <w:szCs w:val="28"/>
-        </w:rPr>
-        <w:t xml:space="preserve"> and implements </w:t>
-      </w:r>
-      <w:proofErr w:type="spellStart"/>
-      <w:r>
-        <w:rPr>
-          <w:rFonts w:ascii="Times New Roman" w:hAnsi="Times New Roman" w:cs="Times New Roman"/>
-          <w:sz w:val="28"/>
-          <w:szCs w:val="28"/>
-        </w:rPr>
-        <w:t>MouseListener</w:t>
-      </w:r>
-      <w:proofErr w:type="spellEnd"/>
-      <w:r>
-        <w:rPr>
-          <w:rFonts w:ascii="Times New Roman" w:hAnsi="Times New Roman" w:cs="Times New Roman"/>
-          <w:sz w:val="28"/>
-          <w:szCs w:val="28"/>
-        </w:rPr>
-        <w:t>, thereby create and initialize the game and the game window.</w:t>
+        <w:t>from the user per the mini-project specification, the main screen window will be dispose if user choose yes).</w:t>
       </w:r>
     </w:p>
     <w:p>
@@ -1307,59 +1006,55 @@
           <w:sz w:val="28"/>
           <w:szCs w:val="28"/>
         </w:rPr>
-        <w:t xml:space="preserve">The </w:t>
-      </w:r>
-      <w:proofErr w:type="spellStart"/>
-      <w:r>
-        <w:rPr>
-          <w:rFonts w:ascii="Times New Roman" w:hAnsi="Times New Roman" w:cs="Times New Roman"/>
-          <w:sz w:val="28"/>
-          <w:szCs w:val="28"/>
-        </w:rPr>
-        <w:t>gameframe</w:t>
-      </w:r>
-      <w:proofErr w:type="spellEnd"/>
-      <w:r>
-        <w:rPr>
-          <w:rFonts w:ascii="Times New Roman" w:hAnsi="Times New Roman" w:cs="Times New Roman"/>
-          <w:sz w:val="28"/>
-          <w:szCs w:val="28"/>
-        </w:rPr>
-        <w:t xml:space="preserve"> have a Border Layout, will player 2 information container in the North, player 1 information container in the South and the </w:t>
-      </w:r>
-      <w:proofErr w:type="spellStart"/>
-      <w:r>
-        <w:rPr>
-          <w:rFonts w:ascii="Times New Roman" w:hAnsi="Times New Roman" w:cs="Times New Roman"/>
-          <w:sz w:val="28"/>
-          <w:szCs w:val="28"/>
-        </w:rPr>
-        <w:t>GameBoard</w:t>
-      </w:r>
-      <w:proofErr w:type="spellEnd"/>
-      <w:r>
-        <w:rPr>
-          <w:rFonts w:ascii="Times New Roman" w:hAnsi="Times New Roman" w:cs="Times New Roman"/>
-          <w:sz w:val="28"/>
-          <w:szCs w:val="28"/>
-        </w:rPr>
-        <w:t xml:space="preserve"> in the center, the player 2 container will also have a count down timer and a notification of how many gems a player </w:t>
-      </w:r>
-      <w:r>
-        <w:rPr>
-          <w:rFonts w:ascii="Times New Roman" w:hAnsi="Times New Roman" w:cs="Times New Roman"/>
-          <w:sz w:val="28"/>
-          <w:szCs w:val="28"/>
-        </w:rPr>
-        <w:t>has</w:t>
-      </w:r>
-      <w:r>
-        <w:rPr>
-          <w:rFonts w:ascii="Times New Roman" w:hAnsi="Times New Roman" w:cs="Times New Roman"/>
-          <w:sz w:val="28"/>
-          <w:szCs w:val="28"/>
-        </w:rPr>
-        <w:t xml:space="preserve"> in hand to spread.</w:t>
+        <w:t xml:space="preserve">If a user </w:t>
+      </w:r>
+      <w:r>
+        <w:rPr>
+          <w:rFonts w:ascii="Times New Roman" w:hAnsi="Times New Roman" w:cs="Times New Roman"/>
+          <w:sz w:val="28"/>
+          <w:szCs w:val="28"/>
+        </w:rPr>
+        <w:t>chooses</w:t>
+      </w:r>
+      <w:r>
+        <w:rPr>
+          <w:rFonts w:ascii="Times New Roman" w:hAnsi="Times New Roman" w:cs="Times New Roman"/>
+          <w:sz w:val="28"/>
+          <w:szCs w:val="28"/>
+        </w:rPr>
+        <w:t xml:space="preserve"> to play the game, the main screen window will be </w:t>
+      </w:r>
+      <w:r>
+        <w:rPr>
+          <w:rFonts w:ascii="Times New Roman" w:hAnsi="Times New Roman" w:cs="Times New Roman"/>
+          <w:sz w:val="28"/>
+          <w:szCs w:val="28"/>
+        </w:rPr>
+        <w:t>disposed</w:t>
+      </w:r>
+      <w:r>
+        <w:rPr>
+          <w:rFonts w:ascii="Times New Roman" w:hAnsi="Times New Roman" w:cs="Times New Roman"/>
+          <w:sz w:val="28"/>
+          <w:szCs w:val="28"/>
+        </w:rPr>
+        <w:t xml:space="preserve"> and the MainFrame instance will create a GameFrame instance called gameframe</w:t>
+      </w:r>
+      <w:r>
+        <w:rPr>
+          <w:rFonts w:ascii="Times New Roman" w:hAnsi="Times New Roman" w:cs="Times New Roman"/>
+          <w:sz w:val="28"/>
+          <w:szCs w:val="28"/>
+        </w:rPr>
+        <w:t xml:space="preserve"> that is too inherit from JFrame and implements MouseListener</w:t>
+      </w:r>
+      <w:r>
+        <w:rPr>
+          <w:rFonts w:ascii="Times New Roman" w:hAnsi="Times New Roman" w:cs="Times New Roman"/>
+          <w:sz w:val="28"/>
+          <w:szCs w:val="28"/>
+        </w:rPr>
+        <w:t>, thereby create and initialize the game and the game window.</w:t>
       </w:r>
     </w:p>
     <w:p>
@@ -1385,50 +1080,30 @@
           <w:sz w:val="28"/>
           <w:szCs w:val="28"/>
         </w:rPr>
-        <w:t xml:space="preserve">The </w:t>
-      </w:r>
-      <w:proofErr w:type="spellStart"/>
-      <w:r>
-        <w:rPr>
-          <w:rFonts w:ascii="Times New Roman" w:hAnsi="Times New Roman" w:cs="Times New Roman"/>
-          <w:sz w:val="28"/>
-          <w:szCs w:val="28"/>
-        </w:rPr>
-        <w:t>GameBoard</w:t>
-      </w:r>
-      <w:proofErr w:type="spellEnd"/>
-      <w:r>
-        <w:rPr>
-          <w:rFonts w:ascii="Times New Roman" w:hAnsi="Times New Roman" w:cs="Times New Roman"/>
-          <w:sz w:val="28"/>
-          <w:szCs w:val="28"/>
-        </w:rPr>
-        <w:t xml:space="preserve"> is implemented as an array of </w:t>
-      </w:r>
-      <w:proofErr w:type="spellStart"/>
-      <w:r>
-        <w:rPr>
-          <w:rFonts w:ascii="Times New Roman" w:hAnsi="Times New Roman" w:cs="Times New Roman"/>
-          <w:sz w:val="28"/>
-          <w:szCs w:val="28"/>
-        </w:rPr>
-        <w:t>MyPanel</w:t>
-      </w:r>
-      <w:proofErr w:type="spellEnd"/>
-      <w:r>
-        <w:rPr>
-          <w:rFonts w:ascii="Times New Roman" w:hAnsi="Times New Roman" w:cs="Times New Roman"/>
-          <w:sz w:val="28"/>
-          <w:szCs w:val="28"/>
-        </w:rPr>
-        <w:t xml:space="preserve"> instances to align with the backend code and easy retrieval of information.</w:t>
-      </w:r>
-    </w:p>
-    <w:p>
-      <w:pPr>
-        <w:pStyle w:val="ListParagraph"/>
-        <w:numPr>
-          <w:ilvl w:val="2"/>
+        <w:t xml:space="preserve">The gameframe have a Border Layout, will player 2 information container in the North, player 1 information container in the South and the GameBoard in the center, the player 2 container will also have a count down timer and a notification of how many gems a player </w:t>
+      </w:r>
+      <w:r>
+        <w:rPr>
+          <w:rFonts w:ascii="Times New Roman" w:hAnsi="Times New Roman" w:cs="Times New Roman"/>
+          <w:sz w:val="28"/>
+          <w:szCs w:val="28"/>
+        </w:rPr>
+        <w:t>has</w:t>
+      </w:r>
+      <w:r>
+        <w:rPr>
+          <w:rFonts w:ascii="Times New Roman" w:hAnsi="Times New Roman" w:cs="Times New Roman"/>
+          <w:sz w:val="28"/>
+          <w:szCs w:val="28"/>
+        </w:rPr>
+        <w:t xml:space="preserve"> in hand to spread.</w:t>
+      </w:r>
+    </w:p>
+    <w:p>
+      <w:pPr>
+        <w:pStyle w:val="ListParagraph"/>
+        <w:numPr>
+          <w:ilvl w:val="1"/>
           <w:numId w:val="3"/>
         </w:numPr>
         <w:tabs>
@@ -1447,109 +1122,7 @@
           <w:sz w:val="28"/>
           <w:szCs w:val="28"/>
         </w:rPr>
-        <w:t xml:space="preserve"> Class </w:t>
-      </w:r>
-      <w:proofErr w:type="spellStart"/>
-      <w:r>
-        <w:rPr>
-          <w:rFonts w:ascii="Times New Roman" w:hAnsi="Times New Roman" w:cs="Times New Roman"/>
-          <w:sz w:val="28"/>
-          <w:szCs w:val="28"/>
-        </w:rPr>
-        <w:t>MyPanel</w:t>
-      </w:r>
-      <w:proofErr w:type="spellEnd"/>
-      <w:r>
-        <w:rPr>
-          <w:rFonts w:ascii="Times New Roman" w:hAnsi="Times New Roman" w:cs="Times New Roman"/>
-          <w:sz w:val="28"/>
-          <w:szCs w:val="28"/>
-        </w:rPr>
-        <w:t xml:space="preserve"> </w:t>
-      </w:r>
-      <w:r>
-        <w:rPr>
-          <w:rFonts w:ascii="Times New Roman" w:hAnsi="Times New Roman" w:cs="Times New Roman"/>
-          <w:sz w:val="28"/>
-          <w:szCs w:val="28"/>
-        </w:rPr>
-        <w:t>inherits</w:t>
-      </w:r>
-      <w:r>
-        <w:rPr>
-          <w:rFonts w:ascii="Times New Roman" w:hAnsi="Times New Roman" w:cs="Times New Roman"/>
-          <w:sz w:val="28"/>
-          <w:szCs w:val="28"/>
-        </w:rPr>
-        <w:t xml:space="preserve"> from </w:t>
-      </w:r>
-      <w:proofErr w:type="spellStart"/>
-      <w:r>
-        <w:rPr>
-          <w:rFonts w:ascii="Times New Roman" w:hAnsi="Times New Roman" w:cs="Times New Roman"/>
-          <w:sz w:val="28"/>
-          <w:szCs w:val="28"/>
-        </w:rPr>
-        <w:t>JPanel</w:t>
-      </w:r>
-      <w:proofErr w:type="spellEnd"/>
-      <w:r>
-        <w:rPr>
-          <w:rFonts w:ascii="Times New Roman" w:hAnsi="Times New Roman" w:cs="Times New Roman"/>
-          <w:sz w:val="28"/>
-          <w:szCs w:val="28"/>
-        </w:rPr>
-        <w:t xml:space="preserve"> and </w:t>
-      </w:r>
-      <w:r>
-        <w:rPr>
-          <w:rFonts w:ascii="Times New Roman" w:hAnsi="Times New Roman" w:cs="Times New Roman"/>
-          <w:sz w:val="28"/>
-          <w:szCs w:val="28"/>
-        </w:rPr>
-        <w:t>receives</w:t>
-      </w:r>
-      <w:r>
-        <w:rPr>
-          <w:rFonts w:ascii="Times New Roman" w:hAnsi="Times New Roman" w:cs="Times New Roman"/>
-          <w:sz w:val="28"/>
-          <w:szCs w:val="28"/>
-        </w:rPr>
-        <w:t xml:space="preserve"> information during </w:t>
-      </w:r>
-      <w:proofErr w:type="spellStart"/>
-      <w:r>
-        <w:rPr>
-          <w:rFonts w:ascii="Times New Roman" w:hAnsi="Times New Roman" w:cs="Times New Roman"/>
-          <w:sz w:val="28"/>
-          <w:szCs w:val="28"/>
-        </w:rPr>
-        <w:t>GameBoard</w:t>
-      </w:r>
-      <w:proofErr w:type="spellEnd"/>
-      <w:r>
-        <w:rPr>
-          <w:rFonts w:ascii="Times New Roman" w:hAnsi="Times New Roman" w:cs="Times New Roman"/>
-          <w:sz w:val="28"/>
-          <w:szCs w:val="28"/>
-        </w:rPr>
-        <w:t xml:space="preserve"> creation about its shape (square or half-circles) and </w:t>
-      </w:r>
-      <w:r>
-        <w:rPr>
-          <w:rFonts w:ascii="Times New Roman" w:hAnsi="Times New Roman" w:cs="Times New Roman"/>
-          <w:sz w:val="28"/>
-          <w:szCs w:val="28"/>
-        </w:rPr>
-        <w:t>whether</w:t>
-      </w:r>
-      <w:r>
-        <w:rPr>
-          <w:rFonts w:ascii="Times New Roman" w:hAnsi="Times New Roman" w:cs="Times New Roman"/>
-          <w:sz w:val="28"/>
-          <w:szCs w:val="28"/>
-        </w:rPr>
-        <w:t xml:space="preserve"> it is in upper row or lower row as well as its index in the array.</w:t>
+        <w:t>The GameBoard is implemented as an array of MyPanel instances to align with the backend code and easy retrieval of information.</w:t>
       </w:r>
     </w:p>
     <w:p>
@@ -1575,43 +1148,55 @@
           <w:sz w:val="28"/>
           <w:szCs w:val="28"/>
         </w:rPr>
-        <w:t xml:space="preserve"> To indicate number of gems inside a tile, class </w:t>
-      </w:r>
-      <w:proofErr w:type="spellStart"/>
-      <w:r>
-        <w:rPr>
-          <w:rFonts w:ascii="Times New Roman" w:hAnsi="Times New Roman" w:cs="Times New Roman"/>
-          <w:sz w:val="28"/>
-          <w:szCs w:val="28"/>
-        </w:rPr>
-        <w:t>MyPanel</w:t>
-      </w:r>
-      <w:proofErr w:type="spellEnd"/>
-      <w:r>
-        <w:rPr>
-          <w:rFonts w:ascii="Times New Roman" w:hAnsi="Times New Roman" w:cs="Times New Roman"/>
-          <w:sz w:val="28"/>
-          <w:szCs w:val="28"/>
-        </w:rPr>
-        <w:t xml:space="preserve"> will override </w:t>
-      </w:r>
-      <w:proofErr w:type="spellStart"/>
-      <w:r>
-        <w:rPr>
-          <w:rFonts w:ascii="Times New Roman" w:hAnsi="Times New Roman" w:cs="Times New Roman"/>
-          <w:sz w:val="28"/>
-          <w:szCs w:val="28"/>
-        </w:rPr>
-        <w:t>paintCompenent</w:t>
-      </w:r>
-      <w:proofErr w:type="spellEnd"/>
-      <w:r>
-        <w:rPr>
-          <w:rFonts w:ascii="Times New Roman" w:hAnsi="Times New Roman" w:cs="Times New Roman"/>
-          <w:sz w:val="28"/>
-          <w:szCs w:val="28"/>
-        </w:rPr>
-        <w:t xml:space="preserve"> method to draw it shape and customize its coordinate according to position.</w:t>
+        <w:t xml:space="preserve"> Class MyPanel </w:t>
+      </w:r>
+      <w:r>
+        <w:rPr>
+          <w:rFonts w:ascii="Times New Roman" w:hAnsi="Times New Roman" w:cs="Times New Roman"/>
+          <w:sz w:val="28"/>
+          <w:szCs w:val="28"/>
+        </w:rPr>
+        <w:t>inherits</w:t>
+      </w:r>
+      <w:r>
+        <w:rPr>
+          <w:rFonts w:ascii="Times New Roman" w:hAnsi="Times New Roman" w:cs="Times New Roman"/>
+          <w:sz w:val="28"/>
+          <w:szCs w:val="28"/>
+        </w:rPr>
+        <w:t xml:space="preserve"> from JPanel and </w:t>
+      </w:r>
+      <w:r>
+        <w:rPr>
+          <w:rFonts w:ascii="Times New Roman" w:hAnsi="Times New Roman" w:cs="Times New Roman"/>
+          <w:sz w:val="28"/>
+          <w:szCs w:val="28"/>
+        </w:rPr>
+        <w:t>receives</w:t>
+      </w:r>
+      <w:r>
+        <w:rPr>
+          <w:rFonts w:ascii="Times New Roman" w:hAnsi="Times New Roman" w:cs="Times New Roman"/>
+          <w:sz w:val="28"/>
+          <w:szCs w:val="28"/>
+        </w:rPr>
+        <w:t xml:space="preserve"> information during GameBoard creation about its shape (square or half-circles) and </w:t>
+      </w:r>
+      <w:r>
+        <w:rPr>
+          <w:rFonts w:ascii="Times New Roman" w:hAnsi="Times New Roman" w:cs="Times New Roman"/>
+          <w:sz w:val="28"/>
+          <w:szCs w:val="28"/>
+        </w:rPr>
+        <w:t>whether</w:t>
+      </w:r>
+      <w:r>
+        <w:rPr>
+          <w:rFonts w:ascii="Times New Roman" w:hAnsi="Times New Roman" w:cs="Times New Roman"/>
+          <w:sz w:val="28"/>
+          <w:szCs w:val="28"/>
+        </w:rPr>
+        <w:t xml:space="preserve"> it is in upper row or lower row as well as its index in the array.</w:t>
       </w:r>
     </w:p>
     <w:p>
@@ -1637,33 +1222,7 @@
           <w:sz w:val="28"/>
           <w:szCs w:val="28"/>
         </w:rPr>
-        <w:t xml:space="preserve"> The color </w:t>
-      </w:r>
-      <w:proofErr w:type="spellStart"/>
-      <w:r>
-        <w:rPr>
-          <w:rFonts w:ascii="Times New Roman" w:hAnsi="Times New Roman" w:cs="Times New Roman"/>
-          <w:sz w:val="28"/>
-          <w:szCs w:val="28"/>
-        </w:rPr>
-        <w:t>pallete</w:t>
-      </w:r>
-      <w:proofErr w:type="spellEnd"/>
-      <w:r>
-        <w:rPr>
-          <w:rFonts w:ascii="Times New Roman" w:hAnsi="Times New Roman" w:cs="Times New Roman"/>
-          <w:sz w:val="28"/>
-          <w:szCs w:val="28"/>
-        </w:rPr>
-        <w:t xml:space="preserve"> of tile will change according to </w:t>
-      </w:r>
-      <w:r>
-        <w:rPr>
-          <w:rFonts w:ascii="Times New Roman" w:hAnsi="Times New Roman" w:cs="Times New Roman"/>
-          <w:sz w:val="28"/>
-          <w:szCs w:val="28"/>
-        </w:rPr>
-        <w:t xml:space="preserve">whether it is in static, indicating gem spreading or indicating gem collecting. </w:t>
+        <w:t xml:space="preserve"> To indicate number of gems inside a tile, class MyPanel will override paintCompenent method to draw it shape and customize its coordinate according to position.</w:t>
       </w:r>
     </w:p>
     <w:p>
@@ -1689,25 +1248,15 @@
           <w:sz w:val="28"/>
           <w:szCs w:val="28"/>
         </w:rPr>
-        <w:t xml:space="preserve"> Method </w:t>
-      </w:r>
-      <w:proofErr w:type="spellStart"/>
-      <w:r>
-        <w:rPr>
-          <w:rFonts w:ascii="Times New Roman" w:hAnsi="Times New Roman" w:cs="Times New Roman"/>
-          <w:sz w:val="28"/>
-          <w:szCs w:val="28"/>
-        </w:rPr>
-        <w:t>drawGems</w:t>
-      </w:r>
-      <w:proofErr w:type="spellEnd"/>
-      <w:r>
-        <w:rPr>
-          <w:rFonts w:ascii="Times New Roman" w:hAnsi="Times New Roman" w:cs="Times New Roman"/>
-          <w:sz w:val="28"/>
-          <w:szCs w:val="28"/>
-        </w:rPr>
-        <w:t xml:space="preserve"> also utilize paint Component to constantly paint the number of gems inside a tile.</w:t>
+        <w:t xml:space="preserve"> The color pallete of tile will change according to </w:t>
+      </w:r>
+      <w:r>
+        <w:rPr>
+          <w:rFonts w:ascii="Times New Roman" w:hAnsi="Times New Roman" w:cs="Times New Roman"/>
+          <w:sz w:val="28"/>
+          <w:szCs w:val="28"/>
+        </w:rPr>
+        <w:t xml:space="preserve">whether it is in static, indicating gem spreading or indicating gem collecting. </w:t>
       </w:r>
     </w:p>
     <w:p>
@@ -1733,32 +1282,14 @@
           <w:sz w:val="28"/>
           <w:szCs w:val="28"/>
         </w:rPr>
-        <w:t xml:space="preserve"> Method </w:t>
-      </w:r>
-      <w:proofErr w:type="spellStart"/>
-      <w:r>
-        <w:rPr>
-          <w:rFonts w:ascii="Times New Roman" w:hAnsi="Times New Roman" w:cs="Times New Roman"/>
-          <w:sz w:val="28"/>
-          <w:szCs w:val="28"/>
-        </w:rPr>
-        <w:t>setGemsIndicator</w:t>
-      </w:r>
-      <w:proofErr w:type="spellEnd"/>
-      <w:r>
-        <w:rPr>
-          <w:rFonts w:ascii="Times New Roman" w:hAnsi="Times New Roman" w:cs="Times New Roman"/>
-          <w:sz w:val="28"/>
-          <w:szCs w:val="28"/>
-        </w:rPr>
-        <w:t xml:space="preserve"> will also be called each repaint interval to update in number how many gems are in a tile.</w:t>
-      </w:r>
-    </w:p>
-    <w:p>
-      <w:pPr>
-        <w:pStyle w:val="ListParagraph"/>
-        <w:numPr>
-          <w:ilvl w:val="1"/>
+        <w:t xml:space="preserve"> Method drawGems also utilize paint Component to constantly paint the number of gems inside a tile.</w:t>
+      </w:r>
+    </w:p>
+    <w:p>
+      <w:pPr>
+        <w:pStyle w:val="ListParagraph"/>
+        <w:numPr>
+          <w:ilvl w:val="2"/>
           <w:numId w:val="3"/>
         </w:numPr>
         <w:tabs>
@@ -1777,25 +1308,7 @@
           <w:sz w:val="28"/>
           <w:szCs w:val="28"/>
         </w:rPr>
-        <w:t xml:space="preserve">By default, player 1 will be the first to go. Each turn is counted down by </w:t>
-      </w:r>
-      <w:proofErr w:type="spellStart"/>
-      <w:r>
-        <w:rPr>
-          <w:rFonts w:ascii="Times New Roman" w:hAnsi="Times New Roman" w:cs="Times New Roman"/>
-          <w:sz w:val="28"/>
-          <w:szCs w:val="28"/>
-        </w:rPr>
-        <w:t>timerCountDown</w:t>
-      </w:r>
-      <w:proofErr w:type="spellEnd"/>
-      <w:r>
-        <w:rPr>
-          <w:rFonts w:ascii="Times New Roman" w:hAnsi="Times New Roman" w:cs="Times New Roman"/>
-          <w:sz w:val="28"/>
-          <w:szCs w:val="28"/>
-        </w:rPr>
-        <w:t xml:space="preserve"> method from 60 seconds.</w:t>
+        <w:t xml:space="preserve"> Method setGemsIndicator will also be called each repaint interval to update in number how many gems are in a tile.</w:t>
       </w:r>
     </w:p>
     <w:p>
@@ -1815,23 +1328,13 @@
           <w:szCs w:val="28"/>
         </w:rPr>
       </w:pPr>
-      <w:proofErr w:type="spellStart"/>
-      <w:r>
-        <w:rPr>
-          <w:rFonts w:ascii="Times New Roman" w:hAnsi="Times New Roman" w:cs="Times New Roman"/>
-          <w:sz w:val="28"/>
-          <w:szCs w:val="28"/>
-        </w:rPr>
-        <w:t>timerCountDown</w:t>
-      </w:r>
-      <w:proofErr w:type="spellEnd"/>
-      <w:r>
-        <w:rPr>
-          <w:rFonts w:ascii="Times New Roman" w:hAnsi="Times New Roman" w:cs="Times New Roman"/>
-          <w:sz w:val="28"/>
-          <w:szCs w:val="28"/>
-        </w:rPr>
-        <w:t xml:space="preserve"> will first check if both Quan are eaten or not, if yes it will end the game and began calculating to determine the winner.</w:t>
+      <w:r>
+        <w:rPr>
+          <w:rFonts w:ascii="Times New Roman" w:hAnsi="Times New Roman" w:cs="Times New Roman"/>
+          <w:sz w:val="28"/>
+          <w:szCs w:val="28"/>
+        </w:rPr>
+        <w:t>By default, player 1 will be the first to go. Each turn is counted down by timerCountDown method from 60 seconds.</w:t>
       </w:r>
     </w:p>
     <w:p>
@@ -1857,23 +1360,7 @@
           <w:sz w:val="28"/>
           <w:szCs w:val="28"/>
         </w:rPr>
-        <w:t xml:space="preserve">If not, then it will signal the current turn and begin count down from 60 seconds. If the current turn’s player does not make a move after 60 seconds, it will automatically change turn and </w:t>
-      </w:r>
-      <w:r>
-        <w:rPr>
-          <w:rFonts w:ascii="Times New Roman" w:hAnsi="Times New Roman" w:cs="Times New Roman"/>
-          <w:sz w:val="28"/>
-          <w:szCs w:val="28"/>
-        </w:rPr>
-        <w:t>begin</w:t>
-      </w:r>
-      <w:r>
-        <w:rPr>
-          <w:rFonts w:ascii="Times New Roman" w:hAnsi="Times New Roman" w:cs="Times New Roman"/>
-          <w:sz w:val="28"/>
-          <w:szCs w:val="28"/>
-        </w:rPr>
-        <w:t xml:space="preserve"> counting.</w:t>
+        <w:t>timerCountDown will first check if both Quan are eaten or not, if yes it will end the game and began calculating to determine the winner.</w:t>
       </w:r>
     </w:p>
     <w:p>
@@ -1899,7 +1386,23 @@
           <w:sz w:val="28"/>
           <w:szCs w:val="28"/>
         </w:rPr>
-        <w:t>A player in turn can only move tile that has gems &gt; 0, is a center (square) tile and in their respective row.</w:t>
+        <w:t xml:space="preserve">If not, then it will signal the current turn and begin count down from 60 seconds. If the current turn’s player does not make a move after 60 seconds, it will automatically change turn and </w:t>
+      </w:r>
+      <w:r>
+        <w:rPr>
+          <w:rFonts w:ascii="Times New Roman" w:hAnsi="Times New Roman" w:cs="Times New Roman"/>
+          <w:sz w:val="28"/>
+          <w:szCs w:val="28"/>
+        </w:rPr>
+        <w:t>begin</w:t>
+      </w:r>
+      <w:r>
+        <w:rPr>
+          <w:rFonts w:ascii="Times New Roman" w:hAnsi="Times New Roman" w:cs="Times New Roman"/>
+          <w:sz w:val="28"/>
+          <w:szCs w:val="28"/>
+        </w:rPr>
+        <w:t xml:space="preserve"> counting.</w:t>
       </w:r>
     </w:p>
     <w:p>
@@ -1926,75 +1429,7 @@
           <w:szCs w:val="28"/>
         </w:rPr>
         <w:lastRenderedPageBreak/>
-        <w:t xml:space="preserve">When a player </w:t>
-      </w:r>
-      <w:r>
-        <w:rPr>
-          <w:rFonts w:ascii="Times New Roman" w:hAnsi="Times New Roman" w:cs="Times New Roman"/>
-          <w:sz w:val="28"/>
-          <w:szCs w:val="28"/>
-        </w:rPr>
-        <w:t>clicks</w:t>
-      </w:r>
-      <w:r>
-        <w:rPr>
-          <w:rFonts w:ascii="Times New Roman" w:hAnsi="Times New Roman" w:cs="Times New Roman"/>
-          <w:sz w:val="28"/>
-          <w:szCs w:val="28"/>
-        </w:rPr>
-        <w:t xml:space="preserve"> on a direction arrow to begin spreading, the timer will stop, the </w:t>
-      </w:r>
-      <w:proofErr w:type="spellStart"/>
-      <w:r>
-        <w:rPr>
-          <w:rFonts w:ascii="Times New Roman" w:hAnsi="Times New Roman" w:cs="Times New Roman"/>
-          <w:sz w:val="28"/>
-          <w:szCs w:val="28"/>
-        </w:rPr>
-        <w:t>gameframe</w:t>
-      </w:r>
-      <w:proofErr w:type="spellEnd"/>
-      <w:r>
-        <w:rPr>
-          <w:rFonts w:ascii="Times New Roman" w:hAnsi="Times New Roman" w:cs="Times New Roman"/>
-          <w:sz w:val="28"/>
-          <w:szCs w:val="28"/>
-        </w:rPr>
-        <w:t xml:space="preserve"> will be </w:t>
-      </w:r>
-      <w:r>
-        <w:rPr>
-          <w:rFonts w:ascii="Times New Roman" w:hAnsi="Times New Roman" w:cs="Times New Roman"/>
-          <w:sz w:val="28"/>
-          <w:szCs w:val="28"/>
-        </w:rPr>
-        <w:t>disabled</w:t>
-      </w:r>
-      <w:r>
-        <w:rPr>
-          <w:rFonts w:ascii="Times New Roman" w:hAnsi="Times New Roman" w:cs="Times New Roman"/>
-          <w:sz w:val="28"/>
-          <w:szCs w:val="28"/>
-        </w:rPr>
-        <w:t xml:space="preserve"> to prevent further player action and we called </w:t>
-      </w:r>
-      <w:proofErr w:type="spellStart"/>
-      <w:r>
-        <w:rPr>
-          <w:rFonts w:ascii="Times New Roman" w:hAnsi="Times New Roman" w:cs="Times New Roman"/>
-          <w:sz w:val="28"/>
-          <w:szCs w:val="28"/>
-        </w:rPr>
-        <w:t>spreadGems</w:t>
-      </w:r>
-      <w:proofErr w:type="spellEnd"/>
-      <w:r>
-        <w:rPr>
-          <w:rFonts w:ascii="Times New Roman" w:hAnsi="Times New Roman" w:cs="Times New Roman"/>
-          <w:sz w:val="28"/>
-          <w:szCs w:val="28"/>
-        </w:rPr>
-        <w:t xml:space="preserve"> method at the tile’s index and provide the direction.</w:t>
+        <w:t>A player in turn can only move tile that has gems &gt; 0, is a center (square) tile and in their respective row.</w:t>
       </w:r>
     </w:p>
     <w:p>
@@ -2020,25 +1455,39 @@
           <w:sz w:val="28"/>
           <w:szCs w:val="28"/>
         </w:rPr>
-        <w:t xml:space="preserve">If </w:t>
-      </w:r>
-      <w:proofErr w:type="spellStart"/>
-      <w:r>
-        <w:rPr>
-          <w:rFonts w:ascii="Times New Roman" w:hAnsi="Times New Roman" w:cs="Times New Roman"/>
-          <w:sz w:val="28"/>
-          <w:szCs w:val="28"/>
-        </w:rPr>
-        <w:t>spreadGems</w:t>
-      </w:r>
-      <w:proofErr w:type="spellEnd"/>
-      <w:r>
-        <w:rPr>
-          <w:rFonts w:ascii="Times New Roman" w:hAnsi="Times New Roman" w:cs="Times New Roman"/>
-          <w:sz w:val="28"/>
-          <w:szCs w:val="28"/>
-        </w:rPr>
-        <w:t xml:space="preserve"> take the index of a half circle, it will return immediately, but if not, then it will take that tile’s gem and began spreading.</w:t>
+        <w:t xml:space="preserve">When a player </w:t>
+      </w:r>
+      <w:r>
+        <w:rPr>
+          <w:rFonts w:ascii="Times New Roman" w:hAnsi="Times New Roman" w:cs="Times New Roman"/>
+          <w:sz w:val="28"/>
+          <w:szCs w:val="28"/>
+        </w:rPr>
+        <w:t>clicks</w:t>
+      </w:r>
+      <w:r>
+        <w:rPr>
+          <w:rFonts w:ascii="Times New Roman" w:hAnsi="Times New Roman" w:cs="Times New Roman"/>
+          <w:sz w:val="28"/>
+          <w:szCs w:val="28"/>
+        </w:rPr>
+        <w:t xml:space="preserve"> on a direction arrow to begin spreading, the timer will stop, the gameframe will be </w:t>
+      </w:r>
+      <w:r>
+        <w:rPr>
+          <w:rFonts w:ascii="Times New Roman" w:hAnsi="Times New Roman" w:cs="Times New Roman"/>
+          <w:sz w:val="28"/>
+          <w:szCs w:val="28"/>
+        </w:rPr>
+        <w:t>disabled</w:t>
+      </w:r>
+      <w:r>
+        <w:rPr>
+          <w:rFonts w:ascii="Times New Roman" w:hAnsi="Times New Roman" w:cs="Times New Roman"/>
+          <w:sz w:val="28"/>
+          <w:szCs w:val="28"/>
+        </w:rPr>
+        <w:t xml:space="preserve"> to prevent further player action and we called spreadGems method at the tile’s index and provide the direction.</w:t>
       </w:r>
     </w:p>
     <w:p>
@@ -2064,25 +1513,7 @@
           <w:sz w:val="28"/>
           <w:szCs w:val="28"/>
         </w:rPr>
-        <w:t xml:space="preserve">After spreading, method </w:t>
-      </w:r>
-      <w:proofErr w:type="spellStart"/>
-      <w:r>
-        <w:rPr>
-          <w:rFonts w:ascii="Times New Roman" w:hAnsi="Times New Roman" w:cs="Times New Roman"/>
-          <w:sz w:val="28"/>
-          <w:szCs w:val="28"/>
-        </w:rPr>
-        <w:t>recursiveSpreadGems</w:t>
-      </w:r>
-      <w:proofErr w:type="spellEnd"/>
-      <w:r>
-        <w:rPr>
-          <w:rFonts w:ascii="Times New Roman" w:hAnsi="Times New Roman" w:cs="Times New Roman"/>
-          <w:sz w:val="28"/>
-          <w:szCs w:val="28"/>
-        </w:rPr>
-        <w:t xml:space="preserve"> will receive the starting index and starting direction, this combine with current index will determine the which direction we should spread gems again if the next tile has gems &gt; 0.</w:t>
+        <w:t>If spreadGems take the index of a half circle, it will return immediately, but if not, then it will take that tile’s gem and began spreading.</w:t>
       </w:r>
     </w:p>
     <w:p>
@@ -2108,25 +1539,7 @@
           <w:sz w:val="28"/>
           <w:szCs w:val="28"/>
         </w:rPr>
-        <w:t xml:space="preserve">If next tile gem == 0, we call </w:t>
-      </w:r>
-      <w:proofErr w:type="spellStart"/>
-      <w:r>
-        <w:rPr>
-          <w:rFonts w:ascii="Times New Roman" w:hAnsi="Times New Roman" w:cs="Times New Roman"/>
-          <w:sz w:val="28"/>
-          <w:szCs w:val="28"/>
-        </w:rPr>
-        <w:t>addPoint</w:t>
-      </w:r>
-      <w:proofErr w:type="spellEnd"/>
-      <w:r>
-        <w:rPr>
-          <w:rFonts w:ascii="Times New Roman" w:hAnsi="Times New Roman" w:cs="Times New Roman"/>
-          <w:sz w:val="28"/>
-          <w:szCs w:val="28"/>
-        </w:rPr>
-        <w:t xml:space="preserve"> method to current player and then finish the turn by enable action from player to frame again.</w:t>
+        <w:t>After spreading, method recursiveSpreadGems will receive the starting index and starting direction, this combine with current index will determine the which direction we should spread gems again if the next tile has gems &gt; 0.</w:t>
       </w:r>
     </w:p>
     <w:p>
@@ -2152,25 +1565,65 @@
           <w:sz w:val="28"/>
           <w:szCs w:val="28"/>
         </w:rPr>
-        <w:t xml:space="preserve">From the second turn onward, </w:t>
-      </w:r>
-      <w:proofErr w:type="spellStart"/>
-      <w:r>
-        <w:rPr>
-          <w:rFonts w:ascii="Times New Roman" w:hAnsi="Times New Roman" w:cs="Times New Roman"/>
-          <w:sz w:val="28"/>
-          <w:szCs w:val="28"/>
-        </w:rPr>
-        <w:t>afterTurnAction</w:t>
-      </w:r>
-      <w:proofErr w:type="spellEnd"/>
-      <w:r>
-        <w:rPr>
-          <w:rFonts w:ascii="Times New Roman" w:hAnsi="Times New Roman" w:cs="Times New Roman"/>
-          <w:sz w:val="28"/>
-          <w:szCs w:val="28"/>
-        </w:rPr>
-        <w:t xml:space="preserve"> will be called at the end of each turn to check if the upper and lower row has any gems, if not then the player responsible for it will be deducted 5 points to fill each tile with 1 gem.</w:t>
+        <w:t xml:space="preserve">If </w:t>
+      </w:r>
+      <w:r>
+        <w:rPr>
+          <w:rFonts w:ascii="Times New Roman" w:hAnsi="Times New Roman" w:cs="Times New Roman"/>
+          <w:sz w:val="28"/>
+          <w:szCs w:val="28"/>
+        </w:rPr>
+        <w:t>the next</w:t>
+      </w:r>
+      <w:r>
+        <w:rPr>
+          <w:rFonts w:ascii="Times New Roman" w:hAnsi="Times New Roman" w:cs="Times New Roman"/>
+          <w:sz w:val="28"/>
+          <w:szCs w:val="28"/>
+        </w:rPr>
+        <w:t xml:space="preserve"> tile</w:t>
+      </w:r>
+      <w:r>
+        <w:rPr>
+          <w:rFonts w:ascii="Times New Roman" w:hAnsi="Times New Roman" w:cs="Times New Roman"/>
+          <w:sz w:val="28"/>
+          <w:szCs w:val="28"/>
+        </w:rPr>
+        <w:t>’s</w:t>
+      </w:r>
+      <w:r>
+        <w:rPr>
+          <w:rFonts w:ascii="Times New Roman" w:hAnsi="Times New Roman" w:cs="Times New Roman"/>
+          <w:sz w:val="28"/>
+          <w:szCs w:val="28"/>
+        </w:rPr>
+        <w:t xml:space="preserve"> gem = 0, we call addPoint method to current player and then finish the turn by enable action from player to frame again.</w:t>
+      </w:r>
+    </w:p>
+    <w:p>
+      <w:pPr>
+        <w:pStyle w:val="ListParagraph"/>
+        <w:numPr>
+          <w:ilvl w:val="1"/>
+          <w:numId w:val="3"/>
+        </w:numPr>
+        <w:tabs>
+          <w:tab w:val="left" w:pos="2310"/>
+        </w:tabs>
+        <w:jc w:val="both"/>
+        <w:rPr>
+          <w:rFonts w:ascii="Times New Roman" w:hAnsi="Times New Roman" w:cs="Times New Roman"/>
+          <w:sz w:val="28"/>
+          <w:szCs w:val="28"/>
+        </w:rPr>
+      </w:pPr>
+      <w:r>
+        <w:rPr>
+          <w:rFonts w:ascii="Times New Roman" w:hAnsi="Times New Roman" w:cs="Times New Roman"/>
+          <w:sz w:val="28"/>
+          <w:szCs w:val="28"/>
+        </w:rPr>
+        <w:t>From the second turn onward, afterTurnAction will be called at the end of each turn to check if the upper and lower row has any gems, if not then the player responsible for it will be deducted 5 points to fill each tile with 1 gem.</w:t>
       </w:r>
     </w:p>
     <w:sectPr>

</xml_diff>

<commit_message>
finish: presentation + miniproject
</commit_message>
<xml_diff>
--- a/report/OOP20232.Report.GroupNo16.docx
+++ b/report/OOP20232.Report.GroupNo16.docx
@@ -1727,7 +1727,7 @@
           <w:rPr>
             <w:webHidden/>
           </w:rPr>
-          <w:t>4</w:t>
+          <w:t>3</w:t>
         </w:r>
         <w:r>
           <w:rPr>
@@ -1804,7 +1804,7 @@
           <w:rPr>
             <w:webHidden/>
           </w:rPr>
-          <w:t>4</w:t>
+          <w:t>3</w:t>
         </w:r>
         <w:r>
           <w:rPr>
@@ -1895,7 +1895,7 @@
             <w:sz w:val="28"/>
             <w:szCs w:val="28"/>
           </w:rPr>
-          <w:t>4</w:t>
+          <w:t>3</w:t>
         </w:r>
         <w:r>
           <w:rPr>
@@ -2007,8 +2007,214 @@
     <w:p>
       <w:pPr>
         <w:pStyle w:val="TOC3"/>
+        <w:rPr>
+          <w:rFonts w:eastAsiaTheme="minorEastAsia"/>
+        </w:rPr>
+      </w:pPr>
+      <w:hyperlink w:anchor="_Toc168863098" w:history="1">
+        <w:r>
+          <w:rPr>
+            <w:rStyle w:val="Hyperlink"/>
+          </w:rPr>
+          <w:t>2.1.</w:t>
+        </w:r>
+        <w:r>
+          <w:rPr>
+            <w:rFonts w:eastAsiaTheme="minorEastAsia"/>
+          </w:rPr>
+          <w:tab/>
+        </w:r>
+        <w:r>
+          <w:rPr>
+            <w:rStyle w:val="Hyperlink"/>
+          </w:rPr>
+          <w:t>Main Window</w:t>
+        </w:r>
+        <w:r>
+          <w:rPr>
+            <w:webHidden/>
+          </w:rPr>
+          <w:tab/>
+        </w:r>
+        <w:r>
+          <w:rPr>
+            <w:webHidden/>
+          </w:rPr>
+          <w:fldChar w:fldCharType="begin"/>
+        </w:r>
+        <w:r>
+          <w:rPr>
+            <w:webHidden/>
+          </w:rPr>
+          <w:instrText xml:space="preserve"> PAGEREF _Toc168863098 \h </w:instrText>
+        </w:r>
+        <w:r>
+          <w:rPr>
+            <w:webHidden/>
+          </w:rPr>
+        </w:r>
+        <w:r>
+          <w:rPr>
+            <w:webHidden/>
+          </w:rPr>
+          <w:fldChar w:fldCharType="separate"/>
+        </w:r>
+        <w:r>
+          <w:rPr>
+            <w:webHidden/>
+          </w:rPr>
+          <w:t>4</w:t>
+        </w:r>
+        <w:r>
+          <w:rPr>
+            <w:webHidden/>
+          </w:rPr>
+          <w:fldChar w:fldCharType="end"/>
+        </w:r>
+      </w:hyperlink>
+    </w:p>
+    <w:p>
+      <w:pPr>
+        <w:pStyle w:val="TOC3"/>
+        <w:rPr>
+          <w:rFonts w:eastAsiaTheme="minorEastAsia"/>
+        </w:rPr>
+      </w:pPr>
+      <w:hyperlink w:anchor="_Toc168863099" w:history="1">
+        <w:r>
+          <w:rPr>
+            <w:rStyle w:val="Hyperlink"/>
+          </w:rPr>
+          <w:t>2.2.</w:t>
+        </w:r>
+        <w:r>
+          <w:rPr>
+            <w:rFonts w:eastAsiaTheme="minorEastAsia"/>
+          </w:rPr>
+          <w:tab/>
+        </w:r>
+        <w:r>
+          <w:rPr>
+            <w:rStyle w:val="Hyperlink"/>
+          </w:rPr>
+          <w:t>Game Window</w:t>
+        </w:r>
+        <w:r>
+          <w:rPr>
+            <w:webHidden/>
+          </w:rPr>
+          <w:tab/>
+        </w:r>
+        <w:r>
+          <w:rPr>
+            <w:webHidden/>
+          </w:rPr>
+          <w:fldChar w:fldCharType="begin"/>
+        </w:r>
+        <w:r>
+          <w:rPr>
+            <w:webHidden/>
+          </w:rPr>
+          <w:instrText xml:space="preserve"> PAGEREF _Toc168863099 \h </w:instrText>
+        </w:r>
+        <w:r>
+          <w:rPr>
+            <w:webHidden/>
+          </w:rPr>
+        </w:r>
+        <w:r>
+          <w:rPr>
+            <w:webHidden/>
+          </w:rPr>
+          <w:fldChar w:fldCharType="separate"/>
+        </w:r>
+        <w:r>
+          <w:rPr>
+            <w:webHidden/>
+          </w:rPr>
+          <w:t>4</w:t>
+        </w:r>
+        <w:r>
+          <w:rPr>
+            <w:webHidden/>
+          </w:rPr>
+          <w:fldChar w:fldCharType="end"/>
+        </w:r>
+      </w:hyperlink>
+    </w:p>
+    <w:p>
+      <w:pPr>
+        <w:pStyle w:val="TOC3"/>
+        <w:rPr>
+          <w:rFonts w:eastAsiaTheme="minorEastAsia"/>
+        </w:rPr>
+      </w:pPr>
+      <w:hyperlink w:anchor="_Toc168863100" w:history="1">
+        <w:r>
+          <w:rPr>
+            <w:rStyle w:val="Hyperlink"/>
+          </w:rPr>
+          <w:t>2.3.</w:t>
+        </w:r>
+        <w:r>
+          <w:rPr>
+            <w:rFonts w:eastAsiaTheme="minorEastAsia"/>
+          </w:rPr>
+          <w:tab/>
+        </w:r>
+        <w:r>
+          <w:rPr>
+            <w:rStyle w:val="Hyperlink"/>
+          </w:rPr>
+          <w:t>End Game Window</w:t>
+        </w:r>
+        <w:r>
+          <w:rPr>
+            <w:webHidden/>
+          </w:rPr>
+          <w:tab/>
+        </w:r>
+        <w:r>
+          <w:rPr>
+            <w:webHidden/>
+          </w:rPr>
+          <w:fldChar w:fldCharType="begin"/>
+        </w:r>
+        <w:r>
+          <w:rPr>
+            <w:webHidden/>
+          </w:rPr>
+          <w:instrText xml:space="preserve"> PAGEREF _Toc168863100 \h </w:instrText>
+        </w:r>
+        <w:r>
+          <w:rPr>
+            <w:webHidden/>
+          </w:rPr>
+        </w:r>
+        <w:r>
+          <w:rPr>
+            <w:webHidden/>
+          </w:rPr>
+          <w:fldChar w:fldCharType="separate"/>
+        </w:r>
+        <w:r>
+          <w:rPr>
+            <w:webHidden/>
+          </w:rPr>
+          <w:t>5</w:t>
+        </w:r>
+        <w:r>
+          <w:rPr>
+            <w:webHidden/>
+          </w:rPr>
+          <w:fldChar w:fldCharType="end"/>
+        </w:r>
+      </w:hyperlink>
+    </w:p>
+    <w:p>
+      <w:pPr>
+        <w:pStyle w:val="TOC2"/>
         <w:tabs>
-          <w:tab w:val="left" w:pos="1200"/>
           <w:tab w:val="right" w:leader="dot" w:pos="9350"/>
         </w:tabs>
         <w:rPr>
@@ -2018,7 +2224,7 @@
           <w:szCs w:val="28"/>
         </w:rPr>
       </w:pPr>
-      <w:hyperlink w:anchor="_Toc168863098" w:history="1">
+      <w:hyperlink w:anchor="_Toc168863101" w:history="1">
         <w:r>
           <w:rPr>
             <w:rStyle w:val="Hyperlink"/>
@@ -2027,17 +2233,170 @@
             <w:sz w:val="28"/>
             <w:szCs w:val="28"/>
           </w:rPr>
-          <w:t>2.1.</w:t>
-        </w:r>
-        <w:r>
-          <w:rPr>
-            <w:rFonts w:ascii="Times New Roman" w:eastAsiaTheme="minorEastAsia" w:hAnsi="Times New Roman" w:cs="Times New Roman"/>
+          <w:t>3. Use Case Diagram and explanation</w:t>
+        </w:r>
+        <w:r>
+          <w:rPr>
+            <w:rFonts w:ascii="Times New Roman" w:hAnsi="Times New Roman" w:cs="Times New Roman"/>
             <w:noProof/>
+            <w:webHidden/>
             <w:sz w:val="28"/>
             <w:szCs w:val="28"/>
           </w:rPr>
           <w:tab/>
         </w:r>
+        <w:r>
+          <w:rPr>
+            <w:rFonts w:ascii="Times New Roman" w:hAnsi="Times New Roman" w:cs="Times New Roman"/>
+            <w:noProof/>
+            <w:webHidden/>
+            <w:sz w:val="28"/>
+            <w:szCs w:val="28"/>
+          </w:rPr>
+          <w:fldChar w:fldCharType="begin"/>
+        </w:r>
+        <w:r>
+          <w:rPr>
+            <w:rFonts w:ascii="Times New Roman" w:hAnsi="Times New Roman" w:cs="Times New Roman"/>
+            <w:noProof/>
+            <w:webHidden/>
+            <w:sz w:val="28"/>
+            <w:szCs w:val="28"/>
+          </w:rPr>
+          <w:instrText xml:space="preserve"> PAGEREF _Toc168863101 \h </w:instrText>
+        </w:r>
+        <w:r>
+          <w:rPr>
+            <w:rFonts w:ascii="Times New Roman" w:hAnsi="Times New Roman" w:cs="Times New Roman"/>
+            <w:noProof/>
+            <w:webHidden/>
+            <w:sz w:val="28"/>
+            <w:szCs w:val="28"/>
+          </w:rPr>
+        </w:r>
+        <w:r>
+          <w:rPr>
+            <w:rFonts w:ascii="Times New Roman" w:hAnsi="Times New Roman" w:cs="Times New Roman"/>
+            <w:noProof/>
+            <w:webHidden/>
+            <w:sz w:val="28"/>
+            <w:szCs w:val="28"/>
+          </w:rPr>
+          <w:fldChar w:fldCharType="separate"/>
+        </w:r>
+        <w:r>
+          <w:rPr>
+            <w:rFonts w:ascii="Times New Roman" w:hAnsi="Times New Roman" w:cs="Times New Roman"/>
+            <w:noProof/>
+            <w:webHidden/>
+            <w:sz w:val="28"/>
+            <w:szCs w:val="28"/>
+          </w:rPr>
+          <w:t>6</w:t>
+        </w:r>
+        <w:r>
+          <w:rPr>
+            <w:rFonts w:ascii="Times New Roman" w:hAnsi="Times New Roman" w:cs="Times New Roman"/>
+            <w:noProof/>
+            <w:webHidden/>
+            <w:sz w:val="28"/>
+            <w:szCs w:val="28"/>
+          </w:rPr>
+          <w:fldChar w:fldCharType="end"/>
+        </w:r>
+      </w:hyperlink>
+    </w:p>
+    <w:p>
+      <w:pPr>
+        <w:pStyle w:val="TOC1"/>
+        <w:rPr>
+          <w:rFonts w:eastAsiaTheme="minorEastAsia"/>
+          <w:b w:val="0"/>
+          <w:bCs w:val="0"/>
+          <w:sz w:val="24"/>
+          <w:szCs w:val="24"/>
+        </w:rPr>
+      </w:pPr>
+      <w:hyperlink w:anchor="_Toc168863102" w:history="1">
+        <w:r>
+          <w:rPr>
+            <w:rStyle w:val="Hyperlink"/>
+          </w:rPr>
+          <w:t>V.</w:t>
+        </w:r>
+        <w:r>
+          <w:rPr>
+            <w:rFonts w:eastAsiaTheme="minorEastAsia"/>
+            <w:b w:val="0"/>
+            <w:bCs w:val="0"/>
+            <w:sz w:val="24"/>
+            <w:szCs w:val="24"/>
+          </w:rPr>
+          <w:tab/>
+        </w:r>
+        <w:r>
+          <w:rPr>
+            <w:rStyle w:val="Hyperlink"/>
+          </w:rPr>
+          <w:t>Design explanations</w:t>
+        </w:r>
+        <w:r>
+          <w:rPr>
+            <w:webHidden/>
+          </w:rPr>
+          <w:tab/>
+        </w:r>
+        <w:r>
+          <w:rPr>
+            <w:webHidden/>
+          </w:rPr>
+          <w:fldChar w:fldCharType="begin"/>
+        </w:r>
+        <w:r>
+          <w:rPr>
+            <w:webHidden/>
+          </w:rPr>
+          <w:instrText xml:space="preserve"> PAGEREF _Toc168863102 \h </w:instrText>
+        </w:r>
+        <w:r>
+          <w:rPr>
+            <w:webHidden/>
+          </w:rPr>
+        </w:r>
+        <w:r>
+          <w:rPr>
+            <w:webHidden/>
+          </w:rPr>
+          <w:fldChar w:fldCharType="separate"/>
+        </w:r>
+        <w:r>
+          <w:rPr>
+            <w:webHidden/>
+          </w:rPr>
+          <w:t>7</w:t>
+        </w:r>
+        <w:r>
+          <w:rPr>
+            <w:webHidden/>
+          </w:rPr>
+          <w:fldChar w:fldCharType="end"/>
+        </w:r>
+      </w:hyperlink>
+    </w:p>
+    <w:p>
+      <w:pPr>
+        <w:pStyle w:val="TOC2"/>
+        <w:tabs>
+          <w:tab w:val="right" w:leader="dot" w:pos="9350"/>
+        </w:tabs>
+        <w:rPr>
+          <w:rFonts w:ascii="Times New Roman" w:eastAsiaTheme="minorEastAsia" w:hAnsi="Times New Roman" w:cs="Times New Roman"/>
+          <w:noProof/>
+          <w:sz w:val="28"/>
+          <w:szCs w:val="28"/>
+        </w:rPr>
+      </w:pPr>
+      <w:hyperlink w:anchor="_Toc168863103" w:history="1">
         <w:r>
           <w:rPr>
             <w:rStyle w:val="Hyperlink"/>
@@ -2046,7 +2405,7 @@
             <w:sz w:val="28"/>
             <w:szCs w:val="28"/>
           </w:rPr>
-          <w:t>Main Window</w:t>
+          <w:t>1. General Class Diagram</w:t>
         </w:r>
         <w:r>
           <w:rPr>
@@ -2076,7 +2435,7 @@
             <w:sz w:val="28"/>
             <w:szCs w:val="28"/>
           </w:rPr>
-          <w:instrText xml:space="preserve"> PAGEREF _Toc168863098 \h </w:instrText>
+          <w:instrText xml:space="preserve"> PAGEREF _Toc168863103 \h </w:instrText>
         </w:r>
         <w:r>
           <w:rPr>
@@ -2105,7 +2464,7 @@
             <w:sz w:val="28"/>
             <w:szCs w:val="28"/>
           </w:rPr>
-          <w:t>4</w:t>
+          <w:t>7</w:t>
         </w:r>
         <w:r>
           <w:rPr>
@@ -2121,9 +2480,8 @@
     </w:p>
     <w:p>
       <w:pPr>
-        <w:pStyle w:val="TOC3"/>
+        <w:pStyle w:val="TOC2"/>
         <w:tabs>
-          <w:tab w:val="left" w:pos="1200"/>
           <w:tab w:val="right" w:leader="dot" w:pos="9350"/>
         </w:tabs>
         <w:rPr>
@@ -2133,7 +2491,7 @@
           <w:szCs w:val="28"/>
         </w:rPr>
       </w:pPr>
-      <w:hyperlink w:anchor="_Toc168863099" w:history="1">
+      <w:hyperlink w:anchor="_Toc168863104" w:history="1">
         <w:r>
           <w:rPr>
             <w:rStyle w:val="Hyperlink"/>
@@ -2142,26 +2500,7 @@
             <w:sz w:val="28"/>
             <w:szCs w:val="28"/>
           </w:rPr>
-          <w:t>2.2.</w:t>
-        </w:r>
-        <w:r>
-          <w:rPr>
-            <w:rFonts w:ascii="Times New Roman" w:eastAsiaTheme="minorEastAsia" w:hAnsi="Times New Roman" w:cs="Times New Roman"/>
-            <w:noProof/>
-            <w:sz w:val="28"/>
-            <w:szCs w:val="28"/>
-          </w:rPr>
-          <w:tab/>
-        </w:r>
-        <w:r>
-          <w:rPr>
-            <w:rStyle w:val="Hyperlink"/>
-            <w:rFonts w:ascii="Times New Roman" w:hAnsi="Times New Roman" w:cs="Times New Roman"/>
-            <w:noProof/>
-            <w:sz w:val="28"/>
-            <w:szCs w:val="28"/>
-          </w:rPr>
-          <w:t>Game Window</w:t>
+          <w:t>2. Package Class Diagram</w:t>
         </w:r>
         <w:r>
           <w:rPr>
@@ -2191,7 +2530,7 @@
             <w:sz w:val="28"/>
             <w:szCs w:val="28"/>
           </w:rPr>
-          <w:instrText xml:space="preserve"> PAGEREF _Toc168863099 \h </w:instrText>
+          <w:instrText xml:space="preserve"> PAGEREF _Toc168863104 \h </w:instrText>
         </w:r>
         <w:r>
           <w:rPr>
@@ -2220,7 +2559,7 @@
             <w:sz w:val="28"/>
             <w:szCs w:val="28"/>
           </w:rPr>
-          <w:t>5</w:t>
+          <w:t>7</w:t>
         </w:r>
         <w:r>
           <w:rPr>
@@ -2237,113 +2576,205 @@
     <w:p>
       <w:pPr>
         <w:pStyle w:val="TOC3"/>
-        <w:tabs>
-          <w:tab w:val="left" w:pos="1200"/>
-          <w:tab w:val="right" w:leader="dot" w:pos="9350"/>
-        </w:tabs>
-        <w:rPr>
-          <w:rFonts w:ascii="Times New Roman" w:eastAsiaTheme="minorEastAsia" w:hAnsi="Times New Roman" w:cs="Times New Roman"/>
-          <w:noProof/>
-          <w:sz w:val="28"/>
-          <w:szCs w:val="28"/>
-        </w:rPr>
-      </w:pPr>
-      <w:hyperlink w:anchor="_Toc168863100" w:history="1">
+        <w:rPr>
+          <w:rFonts w:eastAsiaTheme="minorEastAsia"/>
+        </w:rPr>
+      </w:pPr>
+      <w:hyperlink w:anchor="_Toc168863105" w:history="1">
         <w:r>
           <w:rPr>
             <w:rStyle w:val="Hyperlink"/>
-            <w:rFonts w:ascii="Times New Roman" w:hAnsi="Times New Roman" w:cs="Times New Roman"/>
-            <w:noProof/>
-            <w:sz w:val="28"/>
-            <w:szCs w:val="28"/>
+          </w:rPr>
+          <w:t>2.1.</w:t>
+        </w:r>
+        <w:r>
+          <w:rPr>
+            <w:rFonts w:eastAsiaTheme="minorEastAsia"/>
+          </w:rPr>
+          <w:tab/>
+        </w:r>
+        <w:r>
+          <w:rPr>
+            <w:rStyle w:val="Hyperlink"/>
+          </w:rPr>
+          <w:t>Frame Package</w:t>
+        </w:r>
+        <w:r>
+          <w:rPr>
+            <w:webHidden/>
+          </w:rPr>
+          <w:tab/>
+        </w:r>
+        <w:r>
+          <w:rPr>
+            <w:webHidden/>
+          </w:rPr>
+          <w:fldChar w:fldCharType="begin"/>
+        </w:r>
+        <w:r>
+          <w:rPr>
+            <w:webHidden/>
+          </w:rPr>
+          <w:instrText xml:space="preserve"> PAGEREF _Toc168863105 \h </w:instrText>
+        </w:r>
+        <w:r>
+          <w:rPr>
+            <w:webHidden/>
+          </w:rPr>
+        </w:r>
+        <w:r>
+          <w:rPr>
+            <w:webHidden/>
+          </w:rPr>
+          <w:fldChar w:fldCharType="separate"/>
+        </w:r>
+        <w:r>
+          <w:rPr>
+            <w:webHidden/>
+          </w:rPr>
+          <w:t>7</w:t>
+        </w:r>
+        <w:r>
+          <w:rPr>
+            <w:webHidden/>
+          </w:rPr>
+          <w:fldChar w:fldCharType="end"/>
+        </w:r>
+      </w:hyperlink>
+    </w:p>
+    <w:p>
+      <w:pPr>
+        <w:pStyle w:val="TOC3"/>
+        <w:rPr>
+          <w:rFonts w:eastAsiaTheme="minorEastAsia"/>
+        </w:rPr>
+      </w:pPr>
+      <w:hyperlink w:anchor="_Toc168863106" w:history="1">
+        <w:r>
+          <w:rPr>
+            <w:rStyle w:val="Hyperlink"/>
+          </w:rPr>
+          <w:t>2.2.</w:t>
+        </w:r>
+        <w:r>
+          <w:rPr>
+            <w:rFonts w:eastAsiaTheme="minorEastAsia"/>
+          </w:rPr>
+          <w:tab/>
+        </w:r>
+        <w:r>
+          <w:rPr>
+            <w:rStyle w:val="Hyperlink"/>
+          </w:rPr>
+          <w:t>Game Pieces Package</w:t>
+        </w:r>
+        <w:r>
+          <w:rPr>
+            <w:webHidden/>
+          </w:rPr>
+          <w:tab/>
+        </w:r>
+        <w:r>
+          <w:rPr>
+            <w:webHidden/>
+          </w:rPr>
+          <w:fldChar w:fldCharType="begin"/>
+        </w:r>
+        <w:r>
+          <w:rPr>
+            <w:webHidden/>
+          </w:rPr>
+          <w:instrText xml:space="preserve"> PAGEREF _Toc168863106 \h </w:instrText>
+        </w:r>
+        <w:r>
+          <w:rPr>
+            <w:webHidden/>
+          </w:rPr>
+        </w:r>
+        <w:r>
+          <w:rPr>
+            <w:webHidden/>
+          </w:rPr>
+          <w:fldChar w:fldCharType="separate"/>
+        </w:r>
+        <w:r>
+          <w:rPr>
+            <w:webHidden/>
+          </w:rPr>
+          <w:t>10</w:t>
+        </w:r>
+        <w:r>
+          <w:rPr>
+            <w:webHidden/>
+          </w:rPr>
+          <w:fldChar w:fldCharType="end"/>
+        </w:r>
+      </w:hyperlink>
+    </w:p>
+    <w:p>
+      <w:pPr>
+        <w:pStyle w:val="TOC3"/>
+        <w:rPr>
+          <w:rFonts w:eastAsiaTheme="minorEastAsia"/>
+        </w:rPr>
+      </w:pPr>
+      <w:hyperlink w:anchor="_Toc168863107" w:history="1">
+        <w:r>
+          <w:rPr>
+            <w:rStyle w:val="Hyperlink"/>
           </w:rPr>
           <w:t>2.3.</w:t>
         </w:r>
         <w:r>
           <w:rPr>
-            <w:rFonts w:ascii="Times New Roman" w:eastAsiaTheme="minorEastAsia" w:hAnsi="Times New Roman" w:cs="Times New Roman"/>
-            <w:noProof/>
-            <w:sz w:val="28"/>
-            <w:szCs w:val="28"/>
+            <w:rFonts w:eastAsiaTheme="minorEastAsia"/>
           </w:rPr>
           <w:tab/>
         </w:r>
         <w:r>
           <w:rPr>
             <w:rStyle w:val="Hyperlink"/>
-            <w:rFonts w:ascii="Times New Roman" w:hAnsi="Times New Roman" w:cs="Times New Roman"/>
-            <w:noProof/>
-            <w:sz w:val="28"/>
-            <w:szCs w:val="28"/>
-          </w:rPr>
-          <w:t>End Game Window</w:t>
-        </w:r>
-        <w:r>
-          <w:rPr>
-            <w:rFonts w:ascii="Times New Roman" w:hAnsi="Times New Roman" w:cs="Times New Roman"/>
-            <w:noProof/>
+          </w:rPr>
+          <w:t>Panel Package</w:t>
+        </w:r>
+        <w:r>
+          <w:rPr>
             <w:webHidden/>
-            <w:sz w:val="28"/>
-            <w:szCs w:val="28"/>
           </w:rPr>
           <w:tab/>
         </w:r>
         <w:r>
           <w:rPr>
-            <w:rFonts w:ascii="Times New Roman" w:hAnsi="Times New Roman" w:cs="Times New Roman"/>
-            <w:noProof/>
             <w:webHidden/>
-            <w:sz w:val="28"/>
-            <w:szCs w:val="28"/>
           </w:rPr>
           <w:fldChar w:fldCharType="begin"/>
         </w:r>
         <w:r>
           <w:rPr>
-            <w:rFonts w:ascii="Times New Roman" w:hAnsi="Times New Roman" w:cs="Times New Roman"/>
-            <w:noProof/>
             <w:webHidden/>
-            <w:sz w:val="28"/>
-            <w:szCs w:val="28"/>
-          </w:rPr>
-          <w:instrText xml:space="preserve"> PAGEREF _Toc168863100 \h </w:instrText>
-        </w:r>
-        <w:r>
-          <w:rPr>
-            <w:rFonts w:ascii="Times New Roman" w:hAnsi="Times New Roman" w:cs="Times New Roman"/>
-            <w:noProof/>
+          </w:rPr>
+          <w:instrText xml:space="preserve"> PAGEREF _Toc168863107 \h </w:instrText>
+        </w:r>
+        <w:r>
+          <w:rPr>
             <w:webHidden/>
-            <w:sz w:val="28"/>
-            <w:szCs w:val="28"/>
-          </w:rPr>
-        </w:r>
-        <w:r>
-          <w:rPr>
-            <w:rFonts w:ascii="Times New Roman" w:hAnsi="Times New Roman" w:cs="Times New Roman"/>
-            <w:noProof/>
+          </w:rPr>
+        </w:r>
+        <w:r>
+          <w:rPr>
             <w:webHidden/>
-            <w:sz w:val="28"/>
-            <w:szCs w:val="28"/>
           </w:rPr>
           <w:fldChar w:fldCharType="separate"/>
         </w:r>
         <w:r>
           <w:rPr>
-            <w:rFonts w:ascii="Times New Roman" w:hAnsi="Times New Roman" w:cs="Times New Roman"/>
-            <w:noProof/>
             <w:webHidden/>
-            <w:sz w:val="28"/>
-            <w:szCs w:val="28"/>
-          </w:rPr>
-          <w:t>6</w:t>
-        </w:r>
-        <w:r>
-          <w:rPr>
-            <w:rFonts w:ascii="Times New Roman" w:hAnsi="Times New Roman" w:cs="Times New Roman"/>
-            <w:noProof/>
+          </w:rPr>
+          <w:t>11</w:t>
+        </w:r>
+        <w:r>
+          <w:rPr>
             <w:webHidden/>
-            <w:sz w:val="28"/>
-            <w:szCs w:val="28"/>
           </w:rPr>
           <w:fldChar w:fldCharType="end"/>
         </w:r>
@@ -2351,823 +2782,68 @@
     </w:p>
     <w:p>
       <w:pPr>
-        <w:pStyle w:val="TOC2"/>
-        <w:tabs>
-          <w:tab w:val="right" w:leader="dot" w:pos="9350"/>
-        </w:tabs>
-        <w:rPr>
-          <w:rFonts w:ascii="Times New Roman" w:eastAsiaTheme="minorEastAsia" w:hAnsi="Times New Roman" w:cs="Times New Roman"/>
-          <w:noProof/>
-          <w:sz w:val="28"/>
-          <w:szCs w:val="28"/>
-        </w:rPr>
-      </w:pPr>
-      <w:hyperlink w:anchor="_Toc168863101" w:history="1">
+        <w:pStyle w:val="TOC3"/>
+        <w:rPr>
+          <w:rFonts w:eastAsiaTheme="minorEastAsia"/>
+        </w:rPr>
+      </w:pPr>
+      <w:hyperlink w:anchor="_Toc168863108" w:history="1">
         <w:r>
           <w:rPr>
             <w:rStyle w:val="Hyperlink"/>
-            <w:rFonts w:ascii="Times New Roman" w:hAnsi="Times New Roman" w:cs="Times New Roman"/>
-            <w:noProof/>
-            <w:sz w:val="28"/>
-            <w:szCs w:val="28"/>
-          </w:rPr>
-          <w:t>3. Use Case Diagram and explanation</w:t>
-        </w:r>
-        <w:r>
-          <w:rPr>
-            <w:rFonts w:ascii="Times New Roman" w:hAnsi="Times New Roman" w:cs="Times New Roman"/>
-            <w:noProof/>
+          </w:rPr>
+          <w:t>2.4.</w:t>
+        </w:r>
+        <w:r>
+          <w:rPr>
+            <w:rFonts w:eastAsiaTheme="minorEastAsia"/>
+          </w:rPr>
+          <w:tab/>
+        </w:r>
+        <w:r>
+          <w:rPr>
+            <w:rStyle w:val="Hyperlink"/>
+          </w:rPr>
+          <w:t>Player Package</w:t>
+        </w:r>
+        <w:r>
+          <w:rPr>
             <w:webHidden/>
-            <w:sz w:val="28"/>
-            <w:szCs w:val="28"/>
           </w:rPr>
           <w:tab/>
         </w:r>
         <w:r>
           <w:rPr>
-            <w:rFonts w:ascii="Times New Roman" w:hAnsi="Times New Roman" w:cs="Times New Roman"/>
-            <w:noProof/>
             <w:webHidden/>
-            <w:sz w:val="28"/>
-            <w:szCs w:val="28"/>
           </w:rPr>
           <w:fldChar w:fldCharType="begin"/>
         </w:r>
         <w:r>
           <w:rPr>
-            <w:rFonts w:ascii="Times New Roman" w:hAnsi="Times New Roman" w:cs="Times New Roman"/>
-            <w:noProof/>
             <w:webHidden/>
-            <w:sz w:val="28"/>
-            <w:szCs w:val="28"/>
-          </w:rPr>
-          <w:instrText xml:space="preserve"> PAGEREF _Toc168863101 \h </w:instrText>
-        </w:r>
-        <w:r>
-          <w:rPr>
-            <w:rFonts w:ascii="Times New Roman" w:hAnsi="Times New Roman" w:cs="Times New Roman"/>
-            <w:noProof/>
+          </w:rPr>
+          <w:instrText xml:space="preserve"> PAGEREF _Toc168863108 \h </w:instrText>
+        </w:r>
+        <w:r>
+          <w:rPr>
             <w:webHidden/>
-            <w:sz w:val="28"/>
-            <w:szCs w:val="28"/>
-          </w:rPr>
-        </w:r>
-        <w:r>
-          <w:rPr>
-            <w:rFonts w:ascii="Times New Roman" w:hAnsi="Times New Roman" w:cs="Times New Roman"/>
-            <w:noProof/>
+          </w:rPr>
+        </w:r>
+        <w:r>
+          <w:rPr>
             <w:webHidden/>
-            <w:sz w:val="28"/>
-            <w:szCs w:val="28"/>
           </w:rPr>
           <w:fldChar w:fldCharType="separate"/>
         </w:r>
         <w:r>
           <w:rPr>
-            <w:rFonts w:ascii="Times New Roman" w:hAnsi="Times New Roman" w:cs="Times New Roman"/>
-            <w:noProof/>
             <w:webHidden/>
-            <w:sz w:val="28"/>
-            <w:szCs w:val="28"/>
-          </w:rPr>
-          <w:t>7</w:t>
-        </w:r>
-        <w:r>
-          <w:rPr>
-            <w:rFonts w:ascii="Times New Roman" w:hAnsi="Times New Roman" w:cs="Times New Roman"/>
-            <w:noProof/>
+          </w:rPr>
+          <w:t>12</w:t>
+        </w:r>
+        <w:r>
+          <w:rPr>
             <w:webHidden/>
-            <w:sz w:val="28"/>
-            <w:szCs w:val="28"/>
-          </w:rPr>
-          <w:fldChar w:fldCharType="end"/>
-        </w:r>
-      </w:hyperlink>
-    </w:p>
-    <w:p>
-      <w:pPr>
-        <w:pStyle w:val="TOC1"/>
-        <w:rPr>
-          <w:rFonts w:eastAsiaTheme="minorEastAsia"/>
-          <w:b w:val="0"/>
-          <w:bCs w:val="0"/>
-          <w:sz w:val="24"/>
-          <w:szCs w:val="24"/>
-        </w:rPr>
-      </w:pPr>
-      <w:hyperlink w:anchor="_Toc168863102" w:history="1">
-        <w:r>
-          <w:rPr>
-            <w:rStyle w:val="Hyperlink"/>
-          </w:rPr>
-          <w:t>V.</w:t>
-        </w:r>
-        <w:r>
-          <w:rPr>
-            <w:rFonts w:eastAsiaTheme="minorEastAsia"/>
-            <w:b w:val="0"/>
-            <w:bCs w:val="0"/>
-            <w:sz w:val="24"/>
-            <w:szCs w:val="24"/>
-          </w:rPr>
-          <w:tab/>
-        </w:r>
-        <w:r>
-          <w:rPr>
-            <w:rStyle w:val="Hyperlink"/>
-          </w:rPr>
-          <w:t>Design explanations</w:t>
-        </w:r>
-        <w:r>
-          <w:rPr>
-            <w:webHidden/>
-          </w:rPr>
-          <w:tab/>
-        </w:r>
-        <w:r>
-          <w:rPr>
-            <w:webHidden/>
-          </w:rPr>
-          <w:fldChar w:fldCharType="begin"/>
-        </w:r>
-        <w:r>
-          <w:rPr>
-            <w:webHidden/>
-          </w:rPr>
-          <w:instrText xml:space="preserve"> PAGEREF _Toc168863102 \h </w:instrText>
-        </w:r>
-        <w:r>
-          <w:rPr>
-            <w:webHidden/>
-          </w:rPr>
-        </w:r>
-        <w:r>
-          <w:rPr>
-            <w:webHidden/>
-          </w:rPr>
-          <w:fldChar w:fldCharType="separate"/>
-        </w:r>
-        <w:r>
-          <w:rPr>
-            <w:webHidden/>
-          </w:rPr>
-          <w:t>8</w:t>
-        </w:r>
-        <w:r>
-          <w:rPr>
-            <w:webHidden/>
-          </w:rPr>
-          <w:fldChar w:fldCharType="end"/>
-        </w:r>
-      </w:hyperlink>
-    </w:p>
-    <w:p>
-      <w:pPr>
-        <w:pStyle w:val="TOC2"/>
-        <w:tabs>
-          <w:tab w:val="right" w:leader="dot" w:pos="9350"/>
-        </w:tabs>
-        <w:rPr>
-          <w:rFonts w:ascii="Times New Roman" w:eastAsiaTheme="minorEastAsia" w:hAnsi="Times New Roman" w:cs="Times New Roman"/>
-          <w:noProof/>
-          <w:sz w:val="28"/>
-          <w:szCs w:val="28"/>
-        </w:rPr>
-      </w:pPr>
-      <w:hyperlink w:anchor="_Toc168863103" w:history="1">
-        <w:r>
-          <w:rPr>
-            <w:rStyle w:val="Hyperlink"/>
-            <w:rFonts w:ascii="Times New Roman" w:hAnsi="Times New Roman" w:cs="Times New Roman"/>
-            <w:noProof/>
-            <w:sz w:val="28"/>
-            <w:szCs w:val="28"/>
-          </w:rPr>
-          <w:t>1. General Class Diagram</w:t>
-        </w:r>
-        <w:r>
-          <w:rPr>
-            <w:rFonts w:ascii="Times New Roman" w:hAnsi="Times New Roman" w:cs="Times New Roman"/>
-            <w:noProof/>
-            <w:webHidden/>
-            <w:sz w:val="28"/>
-            <w:szCs w:val="28"/>
-          </w:rPr>
-          <w:tab/>
-        </w:r>
-        <w:r>
-          <w:rPr>
-            <w:rFonts w:ascii="Times New Roman" w:hAnsi="Times New Roman" w:cs="Times New Roman"/>
-            <w:noProof/>
-            <w:webHidden/>
-            <w:sz w:val="28"/>
-            <w:szCs w:val="28"/>
-          </w:rPr>
-          <w:fldChar w:fldCharType="begin"/>
-        </w:r>
-        <w:r>
-          <w:rPr>
-            <w:rFonts w:ascii="Times New Roman" w:hAnsi="Times New Roman" w:cs="Times New Roman"/>
-            <w:noProof/>
-            <w:webHidden/>
-            <w:sz w:val="28"/>
-            <w:szCs w:val="28"/>
-          </w:rPr>
-          <w:instrText xml:space="preserve"> PAGEREF _Toc168863103 \h </w:instrText>
-        </w:r>
-        <w:r>
-          <w:rPr>
-            <w:rFonts w:ascii="Times New Roman" w:hAnsi="Times New Roman" w:cs="Times New Roman"/>
-            <w:noProof/>
-            <w:webHidden/>
-            <w:sz w:val="28"/>
-            <w:szCs w:val="28"/>
-          </w:rPr>
-        </w:r>
-        <w:r>
-          <w:rPr>
-            <w:rFonts w:ascii="Times New Roman" w:hAnsi="Times New Roman" w:cs="Times New Roman"/>
-            <w:noProof/>
-            <w:webHidden/>
-            <w:sz w:val="28"/>
-            <w:szCs w:val="28"/>
-          </w:rPr>
-          <w:fldChar w:fldCharType="separate"/>
-        </w:r>
-        <w:r>
-          <w:rPr>
-            <w:rFonts w:ascii="Times New Roman" w:hAnsi="Times New Roman" w:cs="Times New Roman"/>
-            <w:noProof/>
-            <w:webHidden/>
-            <w:sz w:val="28"/>
-            <w:szCs w:val="28"/>
-          </w:rPr>
-          <w:t>8</w:t>
-        </w:r>
-        <w:r>
-          <w:rPr>
-            <w:rFonts w:ascii="Times New Roman" w:hAnsi="Times New Roman" w:cs="Times New Roman"/>
-            <w:noProof/>
-            <w:webHidden/>
-            <w:sz w:val="28"/>
-            <w:szCs w:val="28"/>
-          </w:rPr>
-          <w:fldChar w:fldCharType="end"/>
-        </w:r>
-      </w:hyperlink>
-    </w:p>
-    <w:p>
-      <w:pPr>
-        <w:pStyle w:val="TOC2"/>
-        <w:tabs>
-          <w:tab w:val="right" w:leader="dot" w:pos="9350"/>
-        </w:tabs>
-        <w:rPr>
-          <w:rFonts w:ascii="Times New Roman" w:eastAsiaTheme="minorEastAsia" w:hAnsi="Times New Roman" w:cs="Times New Roman"/>
-          <w:noProof/>
-          <w:sz w:val="28"/>
-          <w:szCs w:val="28"/>
-        </w:rPr>
-      </w:pPr>
-      <w:hyperlink w:anchor="_Toc168863104" w:history="1">
-        <w:r>
-          <w:rPr>
-            <w:rStyle w:val="Hyperlink"/>
-            <w:rFonts w:ascii="Times New Roman" w:hAnsi="Times New Roman" w:cs="Times New Roman"/>
-            <w:noProof/>
-            <w:sz w:val="28"/>
-            <w:szCs w:val="28"/>
-          </w:rPr>
-          <w:t>2. Package Class Diagram</w:t>
-        </w:r>
-        <w:r>
-          <w:rPr>
-            <w:rFonts w:ascii="Times New Roman" w:hAnsi="Times New Roman" w:cs="Times New Roman"/>
-            <w:noProof/>
-            <w:webHidden/>
-            <w:sz w:val="28"/>
-            <w:szCs w:val="28"/>
-          </w:rPr>
-          <w:tab/>
-        </w:r>
-        <w:r>
-          <w:rPr>
-            <w:rFonts w:ascii="Times New Roman" w:hAnsi="Times New Roman" w:cs="Times New Roman"/>
-            <w:noProof/>
-            <w:webHidden/>
-            <w:sz w:val="28"/>
-            <w:szCs w:val="28"/>
-          </w:rPr>
-          <w:fldChar w:fldCharType="begin"/>
-        </w:r>
-        <w:r>
-          <w:rPr>
-            <w:rFonts w:ascii="Times New Roman" w:hAnsi="Times New Roman" w:cs="Times New Roman"/>
-            <w:noProof/>
-            <w:webHidden/>
-            <w:sz w:val="28"/>
-            <w:szCs w:val="28"/>
-          </w:rPr>
-          <w:instrText xml:space="preserve"> PAGEREF _Toc168863104 \h </w:instrText>
-        </w:r>
-        <w:r>
-          <w:rPr>
-            <w:rFonts w:ascii="Times New Roman" w:hAnsi="Times New Roman" w:cs="Times New Roman"/>
-            <w:noProof/>
-            <w:webHidden/>
-            <w:sz w:val="28"/>
-            <w:szCs w:val="28"/>
-          </w:rPr>
-        </w:r>
-        <w:r>
-          <w:rPr>
-            <w:rFonts w:ascii="Times New Roman" w:hAnsi="Times New Roman" w:cs="Times New Roman"/>
-            <w:noProof/>
-            <w:webHidden/>
-            <w:sz w:val="28"/>
-            <w:szCs w:val="28"/>
-          </w:rPr>
-          <w:fldChar w:fldCharType="separate"/>
-        </w:r>
-        <w:r>
-          <w:rPr>
-            <w:rFonts w:ascii="Times New Roman" w:hAnsi="Times New Roman" w:cs="Times New Roman"/>
-            <w:noProof/>
-            <w:webHidden/>
-            <w:sz w:val="28"/>
-            <w:szCs w:val="28"/>
-          </w:rPr>
-          <w:t>8</w:t>
-        </w:r>
-        <w:r>
-          <w:rPr>
-            <w:rFonts w:ascii="Times New Roman" w:hAnsi="Times New Roman" w:cs="Times New Roman"/>
-            <w:noProof/>
-            <w:webHidden/>
-            <w:sz w:val="28"/>
-            <w:szCs w:val="28"/>
-          </w:rPr>
-          <w:fldChar w:fldCharType="end"/>
-        </w:r>
-      </w:hyperlink>
-    </w:p>
-    <w:p>
-      <w:pPr>
-        <w:pStyle w:val="TOC3"/>
-        <w:tabs>
-          <w:tab w:val="left" w:pos="1200"/>
-          <w:tab w:val="right" w:leader="dot" w:pos="9350"/>
-        </w:tabs>
-        <w:rPr>
-          <w:rFonts w:ascii="Times New Roman" w:eastAsiaTheme="minorEastAsia" w:hAnsi="Times New Roman" w:cs="Times New Roman"/>
-          <w:noProof/>
-          <w:sz w:val="28"/>
-          <w:szCs w:val="28"/>
-        </w:rPr>
-      </w:pPr>
-      <w:hyperlink w:anchor="_Toc168863105" w:history="1">
-        <w:r>
-          <w:rPr>
-            <w:rStyle w:val="Hyperlink"/>
-            <w:rFonts w:ascii="Times New Roman" w:hAnsi="Times New Roman" w:cs="Times New Roman"/>
-            <w:noProof/>
-            <w:sz w:val="28"/>
-            <w:szCs w:val="28"/>
-          </w:rPr>
-          <w:t>2.1.</w:t>
-        </w:r>
-        <w:r>
-          <w:rPr>
-            <w:rFonts w:ascii="Times New Roman" w:eastAsiaTheme="minorEastAsia" w:hAnsi="Times New Roman" w:cs="Times New Roman"/>
-            <w:noProof/>
-            <w:sz w:val="28"/>
-            <w:szCs w:val="28"/>
-          </w:rPr>
-          <w:tab/>
-        </w:r>
-        <w:r>
-          <w:rPr>
-            <w:rStyle w:val="Hyperlink"/>
-            <w:rFonts w:ascii="Times New Roman" w:hAnsi="Times New Roman" w:cs="Times New Roman"/>
-            <w:noProof/>
-            <w:sz w:val="28"/>
-            <w:szCs w:val="28"/>
-          </w:rPr>
-          <w:t>Frame Package</w:t>
-        </w:r>
-        <w:r>
-          <w:rPr>
-            <w:rFonts w:ascii="Times New Roman" w:hAnsi="Times New Roman" w:cs="Times New Roman"/>
-            <w:noProof/>
-            <w:webHidden/>
-            <w:sz w:val="28"/>
-            <w:szCs w:val="28"/>
-          </w:rPr>
-          <w:tab/>
-        </w:r>
-        <w:r>
-          <w:rPr>
-            <w:rFonts w:ascii="Times New Roman" w:hAnsi="Times New Roman" w:cs="Times New Roman"/>
-            <w:noProof/>
-            <w:webHidden/>
-            <w:sz w:val="28"/>
-            <w:szCs w:val="28"/>
-          </w:rPr>
-          <w:fldChar w:fldCharType="begin"/>
-        </w:r>
-        <w:r>
-          <w:rPr>
-            <w:rFonts w:ascii="Times New Roman" w:hAnsi="Times New Roman" w:cs="Times New Roman"/>
-            <w:noProof/>
-            <w:webHidden/>
-            <w:sz w:val="28"/>
-            <w:szCs w:val="28"/>
-          </w:rPr>
-          <w:instrText xml:space="preserve"> PAGEREF _Toc168863105 \h </w:instrText>
-        </w:r>
-        <w:r>
-          <w:rPr>
-            <w:rFonts w:ascii="Times New Roman" w:hAnsi="Times New Roman" w:cs="Times New Roman"/>
-            <w:noProof/>
-            <w:webHidden/>
-            <w:sz w:val="28"/>
-            <w:szCs w:val="28"/>
-          </w:rPr>
-        </w:r>
-        <w:r>
-          <w:rPr>
-            <w:rFonts w:ascii="Times New Roman" w:hAnsi="Times New Roman" w:cs="Times New Roman"/>
-            <w:noProof/>
-            <w:webHidden/>
-            <w:sz w:val="28"/>
-            <w:szCs w:val="28"/>
-          </w:rPr>
-          <w:fldChar w:fldCharType="separate"/>
-        </w:r>
-        <w:r>
-          <w:rPr>
-            <w:rFonts w:ascii="Times New Roman" w:hAnsi="Times New Roman" w:cs="Times New Roman"/>
-            <w:noProof/>
-            <w:webHidden/>
-            <w:sz w:val="28"/>
-            <w:szCs w:val="28"/>
-          </w:rPr>
-          <w:t>8</w:t>
-        </w:r>
-        <w:r>
-          <w:rPr>
-            <w:rFonts w:ascii="Times New Roman" w:hAnsi="Times New Roman" w:cs="Times New Roman"/>
-            <w:noProof/>
-            <w:webHidden/>
-            <w:sz w:val="28"/>
-            <w:szCs w:val="28"/>
-          </w:rPr>
-          <w:fldChar w:fldCharType="end"/>
-        </w:r>
-      </w:hyperlink>
-    </w:p>
-    <w:p>
-      <w:pPr>
-        <w:pStyle w:val="TOC3"/>
-        <w:tabs>
-          <w:tab w:val="left" w:pos="1200"/>
-          <w:tab w:val="right" w:leader="dot" w:pos="9350"/>
-        </w:tabs>
-        <w:rPr>
-          <w:rFonts w:ascii="Times New Roman" w:eastAsiaTheme="minorEastAsia" w:hAnsi="Times New Roman" w:cs="Times New Roman"/>
-          <w:noProof/>
-          <w:sz w:val="28"/>
-          <w:szCs w:val="28"/>
-        </w:rPr>
-      </w:pPr>
-      <w:hyperlink w:anchor="_Toc168863106" w:history="1">
-        <w:r>
-          <w:rPr>
-            <w:rStyle w:val="Hyperlink"/>
-            <w:rFonts w:ascii="Times New Roman" w:hAnsi="Times New Roman" w:cs="Times New Roman"/>
-            <w:b/>
-            <w:bCs/>
-            <w:noProof/>
-            <w:sz w:val="28"/>
-            <w:szCs w:val="28"/>
-          </w:rPr>
-          <w:t>2.2.</w:t>
-        </w:r>
-        <w:r>
-          <w:rPr>
-            <w:rFonts w:ascii="Times New Roman" w:eastAsiaTheme="minorEastAsia" w:hAnsi="Times New Roman" w:cs="Times New Roman"/>
-            <w:noProof/>
-            <w:sz w:val="28"/>
-            <w:szCs w:val="28"/>
-          </w:rPr>
-          <w:tab/>
-        </w:r>
-        <w:r>
-          <w:rPr>
-            <w:rStyle w:val="Hyperlink"/>
-            <w:rFonts w:ascii="Times New Roman" w:hAnsi="Times New Roman" w:cs="Times New Roman"/>
-            <w:noProof/>
-            <w:sz w:val="28"/>
-            <w:szCs w:val="28"/>
-          </w:rPr>
-          <w:t>Game Pieces Package</w:t>
-        </w:r>
-        <w:r>
-          <w:rPr>
-            <w:rFonts w:ascii="Times New Roman" w:hAnsi="Times New Roman" w:cs="Times New Roman"/>
-            <w:noProof/>
-            <w:webHidden/>
-            <w:sz w:val="28"/>
-            <w:szCs w:val="28"/>
-          </w:rPr>
-          <w:tab/>
-        </w:r>
-        <w:r>
-          <w:rPr>
-            <w:rFonts w:ascii="Times New Roman" w:hAnsi="Times New Roman" w:cs="Times New Roman"/>
-            <w:noProof/>
-            <w:webHidden/>
-            <w:sz w:val="28"/>
-            <w:szCs w:val="28"/>
-          </w:rPr>
-          <w:fldChar w:fldCharType="begin"/>
-        </w:r>
-        <w:r>
-          <w:rPr>
-            <w:rFonts w:ascii="Times New Roman" w:hAnsi="Times New Roman" w:cs="Times New Roman"/>
-            <w:noProof/>
-            <w:webHidden/>
-            <w:sz w:val="28"/>
-            <w:szCs w:val="28"/>
-          </w:rPr>
-          <w:instrText xml:space="preserve"> PAGEREF _Toc168863106 \h </w:instrText>
-        </w:r>
-        <w:r>
-          <w:rPr>
-            <w:rFonts w:ascii="Times New Roman" w:hAnsi="Times New Roman" w:cs="Times New Roman"/>
-            <w:noProof/>
-            <w:webHidden/>
-            <w:sz w:val="28"/>
-            <w:szCs w:val="28"/>
-          </w:rPr>
-        </w:r>
-        <w:r>
-          <w:rPr>
-            <w:rFonts w:ascii="Times New Roman" w:hAnsi="Times New Roman" w:cs="Times New Roman"/>
-            <w:noProof/>
-            <w:webHidden/>
-            <w:sz w:val="28"/>
-            <w:szCs w:val="28"/>
-          </w:rPr>
-          <w:fldChar w:fldCharType="separate"/>
-        </w:r>
-        <w:r>
-          <w:rPr>
-            <w:rFonts w:ascii="Times New Roman" w:hAnsi="Times New Roman" w:cs="Times New Roman"/>
-            <w:noProof/>
-            <w:webHidden/>
-            <w:sz w:val="28"/>
-            <w:szCs w:val="28"/>
-          </w:rPr>
-          <w:t>11</w:t>
-        </w:r>
-        <w:r>
-          <w:rPr>
-            <w:rFonts w:ascii="Times New Roman" w:hAnsi="Times New Roman" w:cs="Times New Roman"/>
-            <w:noProof/>
-            <w:webHidden/>
-            <w:sz w:val="28"/>
-            <w:szCs w:val="28"/>
-          </w:rPr>
-          <w:fldChar w:fldCharType="end"/>
-        </w:r>
-      </w:hyperlink>
-    </w:p>
-    <w:p>
-      <w:pPr>
-        <w:pStyle w:val="TOC3"/>
-        <w:tabs>
-          <w:tab w:val="left" w:pos="1200"/>
-          <w:tab w:val="right" w:leader="dot" w:pos="9350"/>
-        </w:tabs>
-        <w:rPr>
-          <w:rFonts w:ascii="Times New Roman" w:eastAsiaTheme="minorEastAsia" w:hAnsi="Times New Roman" w:cs="Times New Roman"/>
-          <w:noProof/>
-          <w:sz w:val="28"/>
-          <w:szCs w:val="28"/>
-        </w:rPr>
-      </w:pPr>
-      <w:hyperlink w:anchor="_Toc168863107" w:history="1">
-        <w:r>
-          <w:rPr>
-            <w:rStyle w:val="Hyperlink"/>
-            <w:rFonts w:ascii="Times New Roman" w:hAnsi="Times New Roman" w:cs="Times New Roman"/>
-            <w:noProof/>
-            <w:sz w:val="28"/>
-            <w:szCs w:val="28"/>
-          </w:rPr>
-          <w:t>2.3.</w:t>
-        </w:r>
-        <w:r>
-          <w:rPr>
-            <w:rFonts w:ascii="Times New Roman" w:eastAsiaTheme="minorEastAsia" w:hAnsi="Times New Roman" w:cs="Times New Roman"/>
-            <w:noProof/>
-            <w:sz w:val="28"/>
-            <w:szCs w:val="28"/>
-          </w:rPr>
-          <w:tab/>
-        </w:r>
-        <w:r>
-          <w:rPr>
-            <w:rStyle w:val="Hyperlink"/>
-            <w:rFonts w:ascii="Times New Roman" w:hAnsi="Times New Roman" w:cs="Times New Roman"/>
-            <w:noProof/>
-            <w:sz w:val="28"/>
-            <w:szCs w:val="28"/>
-          </w:rPr>
-          <w:t>Panel Package</w:t>
-        </w:r>
-        <w:r>
-          <w:rPr>
-            <w:rFonts w:ascii="Times New Roman" w:hAnsi="Times New Roman" w:cs="Times New Roman"/>
-            <w:noProof/>
-            <w:webHidden/>
-            <w:sz w:val="28"/>
-            <w:szCs w:val="28"/>
-          </w:rPr>
-          <w:tab/>
-        </w:r>
-        <w:r>
-          <w:rPr>
-            <w:rFonts w:ascii="Times New Roman" w:hAnsi="Times New Roman" w:cs="Times New Roman"/>
-            <w:noProof/>
-            <w:webHidden/>
-            <w:sz w:val="28"/>
-            <w:szCs w:val="28"/>
-          </w:rPr>
-          <w:fldChar w:fldCharType="begin"/>
-        </w:r>
-        <w:r>
-          <w:rPr>
-            <w:rFonts w:ascii="Times New Roman" w:hAnsi="Times New Roman" w:cs="Times New Roman"/>
-            <w:noProof/>
-            <w:webHidden/>
-            <w:sz w:val="28"/>
-            <w:szCs w:val="28"/>
-          </w:rPr>
-          <w:instrText xml:space="preserve"> PAGEREF _Toc168863107 \h </w:instrText>
-        </w:r>
-        <w:r>
-          <w:rPr>
-            <w:rFonts w:ascii="Times New Roman" w:hAnsi="Times New Roman" w:cs="Times New Roman"/>
-            <w:noProof/>
-            <w:webHidden/>
-            <w:sz w:val="28"/>
-            <w:szCs w:val="28"/>
-          </w:rPr>
-        </w:r>
-        <w:r>
-          <w:rPr>
-            <w:rFonts w:ascii="Times New Roman" w:hAnsi="Times New Roman" w:cs="Times New Roman"/>
-            <w:noProof/>
-            <w:webHidden/>
-            <w:sz w:val="28"/>
-            <w:szCs w:val="28"/>
-          </w:rPr>
-          <w:fldChar w:fldCharType="separate"/>
-        </w:r>
-        <w:r>
-          <w:rPr>
-            <w:rFonts w:ascii="Times New Roman" w:hAnsi="Times New Roman" w:cs="Times New Roman"/>
-            <w:noProof/>
-            <w:webHidden/>
-            <w:sz w:val="28"/>
-            <w:szCs w:val="28"/>
-          </w:rPr>
-          <w:t>12</w:t>
-        </w:r>
-        <w:r>
-          <w:rPr>
-            <w:rFonts w:ascii="Times New Roman" w:hAnsi="Times New Roman" w:cs="Times New Roman"/>
-            <w:noProof/>
-            <w:webHidden/>
-            <w:sz w:val="28"/>
-            <w:szCs w:val="28"/>
-          </w:rPr>
-          <w:fldChar w:fldCharType="end"/>
-        </w:r>
-      </w:hyperlink>
-    </w:p>
-    <w:p>
-      <w:pPr>
-        <w:pStyle w:val="TOC3"/>
-        <w:tabs>
-          <w:tab w:val="left" w:pos="1200"/>
-          <w:tab w:val="right" w:leader="dot" w:pos="9350"/>
-        </w:tabs>
-        <w:rPr>
-          <w:rFonts w:ascii="Times New Roman" w:eastAsiaTheme="minorEastAsia" w:hAnsi="Times New Roman" w:cs="Times New Roman"/>
-          <w:noProof/>
-          <w:sz w:val="28"/>
-          <w:szCs w:val="28"/>
-        </w:rPr>
-      </w:pPr>
-      <w:hyperlink w:anchor="_Toc168863108" w:history="1">
-        <w:r>
-          <w:rPr>
-            <w:rStyle w:val="Hyperlink"/>
-            <w:rFonts w:ascii="Times New Roman" w:hAnsi="Times New Roman" w:cs="Times New Roman"/>
-            <w:noProof/>
-            <w:sz w:val="28"/>
-            <w:szCs w:val="28"/>
-          </w:rPr>
-          <w:t>2.4.</w:t>
-        </w:r>
-        <w:r>
-          <w:rPr>
-            <w:rFonts w:ascii="Times New Roman" w:eastAsiaTheme="minorEastAsia" w:hAnsi="Times New Roman" w:cs="Times New Roman"/>
-            <w:noProof/>
-            <w:sz w:val="28"/>
-            <w:szCs w:val="28"/>
-          </w:rPr>
-          <w:tab/>
-        </w:r>
-        <w:r>
-          <w:rPr>
-            <w:rStyle w:val="Hyperlink"/>
-            <w:rFonts w:ascii="Times New Roman" w:hAnsi="Times New Roman" w:cs="Times New Roman"/>
-            <w:noProof/>
-            <w:sz w:val="28"/>
-            <w:szCs w:val="28"/>
-          </w:rPr>
-          <w:t>Player Package</w:t>
-        </w:r>
-        <w:r>
-          <w:rPr>
-            <w:rFonts w:ascii="Times New Roman" w:hAnsi="Times New Roman" w:cs="Times New Roman"/>
-            <w:noProof/>
-            <w:webHidden/>
-            <w:sz w:val="28"/>
-            <w:szCs w:val="28"/>
-          </w:rPr>
-          <w:tab/>
-        </w:r>
-        <w:r>
-          <w:rPr>
-            <w:rFonts w:ascii="Times New Roman" w:hAnsi="Times New Roman" w:cs="Times New Roman"/>
-            <w:noProof/>
-            <w:webHidden/>
-            <w:sz w:val="28"/>
-            <w:szCs w:val="28"/>
-          </w:rPr>
-          <w:fldChar w:fldCharType="begin"/>
-        </w:r>
-        <w:r>
-          <w:rPr>
-            <w:rFonts w:ascii="Times New Roman" w:hAnsi="Times New Roman" w:cs="Times New Roman"/>
-            <w:noProof/>
-            <w:webHidden/>
-            <w:sz w:val="28"/>
-            <w:szCs w:val="28"/>
-          </w:rPr>
-          <w:instrText xml:space="preserve"> PAGEREF _Toc168863108 \h </w:instrText>
-        </w:r>
-        <w:r>
-          <w:rPr>
-            <w:rFonts w:ascii="Times New Roman" w:hAnsi="Times New Roman" w:cs="Times New Roman"/>
-            <w:noProof/>
-            <w:webHidden/>
-            <w:sz w:val="28"/>
-            <w:szCs w:val="28"/>
-          </w:rPr>
-        </w:r>
-        <w:r>
-          <w:rPr>
-            <w:rFonts w:ascii="Times New Roman" w:hAnsi="Times New Roman" w:cs="Times New Roman"/>
-            <w:noProof/>
-            <w:webHidden/>
-            <w:sz w:val="28"/>
-            <w:szCs w:val="28"/>
-          </w:rPr>
-          <w:fldChar w:fldCharType="separate"/>
-        </w:r>
-        <w:r>
-          <w:rPr>
-            <w:rFonts w:ascii="Times New Roman" w:hAnsi="Times New Roman" w:cs="Times New Roman"/>
-            <w:noProof/>
-            <w:webHidden/>
-            <w:sz w:val="28"/>
-            <w:szCs w:val="28"/>
-          </w:rPr>
-          <w:t>13</w:t>
-        </w:r>
-        <w:r>
-          <w:rPr>
-            <w:rFonts w:ascii="Times New Roman" w:hAnsi="Times New Roman" w:cs="Times New Roman"/>
-            <w:noProof/>
-            <w:webHidden/>
-            <w:sz w:val="28"/>
-            <w:szCs w:val="28"/>
           </w:rPr>
           <w:fldChar w:fldCharType="end"/>
         </w:r>
@@ -3208,6 +2884,16 @@
           <w:szCs w:val="26"/>
         </w:rPr>
       </w:pPr>
+      <w:r>
+        <w:rPr>
+          <w:rFonts w:ascii="Times New Roman" w:hAnsi="Times New Roman" w:cs="Times New Roman"/>
+          <w:b/>
+          <w:bCs/>
+          <w:sz w:val="26"/>
+          <w:szCs w:val="26"/>
+        </w:rPr>
+        <w:t>S</w:t>
+      </w:r>
     </w:p>
     <w:p>
       <w:pPr>
@@ -5213,21 +4899,15 @@
     <w:p>
       <w:pPr>
         <w:pStyle w:val="Content"/>
-        <w:ind w:left="0" w:firstLine="0"/>
+        <w:ind w:left="0"/>
         <w:jc w:val="both"/>
       </w:pPr>
       <w:r>
-        <w:t xml:space="preserve">      </w:t>
-      </w:r>
-      <w:r>
-        <w:rPr>
-          <w:noProof/>
-        </w:rPr>
         <w:drawing>
-          <wp:inline distT="0" distB="0" distL="0" distR="0" wp14:anchorId="78507C44" wp14:editId="28577BBE">
-            <wp:extent cx="5648197" cy="3151163"/>
-            <wp:effectExtent l="0" t="0" r="0" b="0"/>
-            <wp:docPr id="1863753691" name="Picture 1" descr="A diagram of a computer&#10;&#10;Description automatically generated"/>
+          <wp:inline distT="0" distB="0" distL="0" distR="0" wp14:anchorId="4B5A61E3" wp14:editId="19D39172">
+            <wp:extent cx="5943600" cy="3408680"/>
+            <wp:effectExtent l="0" t="0" r="0" b="1270"/>
+            <wp:docPr id="1137249546" name="Picture 1" descr="A diagram of a computer&#10;&#10;Description automatically generated"/>
             <wp:cNvGraphicFramePr>
               <a:graphicFrameLocks xmlns:a="http://schemas.openxmlformats.org/drawingml/2006/main" noChangeAspect="1"/>
             </wp:cNvGraphicFramePr>
@@ -5235,7 +4915,7 @@
               <a:graphicData uri="http://schemas.openxmlformats.org/drawingml/2006/picture">
                 <pic:pic xmlns:pic="http://schemas.openxmlformats.org/drawingml/2006/picture">
                   <pic:nvPicPr>
-                    <pic:cNvPr id="1863753691" name="Picture 1" descr="A diagram of a computer&#10;&#10;Description automatically generated"/>
+                    <pic:cNvPr id="1137249546" name="Picture 1" descr="A diagram of a computer&#10;&#10;Description automatically generated"/>
                     <pic:cNvPicPr/>
                   </pic:nvPicPr>
                   <pic:blipFill>
@@ -5247,7 +4927,7 @@
                   <pic:spPr>
                     <a:xfrm>
                       <a:off x="0" y="0"/>
-                      <a:ext cx="5676382" cy="3166887"/>
+                      <a:ext cx="5943600" cy="3408680"/>
                     </a:xfrm>
                     <a:prstGeom prst="rect">
                       <a:avLst/>
@@ -5259,6 +4939,9 @@
           </wp:inline>
         </w:drawing>
       </w:r>
+      <w:r>
+        <w:t xml:space="preserve">      </w:t>
+      </w:r>
     </w:p>
     <w:p>
       <w:pPr>
@@ -5346,6 +5029,7 @@
       <w:bookmarkStart w:id="27" w:name="_Toc168862494"/>
       <w:bookmarkStart w:id="28" w:name="_Toc168863105"/>
       <w:r>
+        <w:lastRenderedPageBreak/>
         <w:t>2.1.</w:t>
       </w:r>
       <w:r>
@@ -5363,32 +5047,21 @@
         <w:jc w:val="both"/>
       </w:pPr>
       <w:r>
-        <w:lastRenderedPageBreak/>
         <w:t>Figure 6 shows the Class Diagram for Frame package</w:t>
       </w:r>
     </w:p>
     <w:p>
       <w:pPr>
         <w:pStyle w:val="Content"/>
-        <w:keepNext/>
-        <w:ind w:left="0" w:firstLine="0"/>
-        <w:jc w:val="center"/>
-      </w:pPr>
-      <w:r>
-        <w:t xml:space="preserve">      </w:t>
-      </w:r>
-      <w:r>
-        <w:t xml:space="preserve">  </w:t>
-      </w:r>
-      <w:r>
-        <w:rPr>
-          <w:noProof/>
-        </w:rPr>
+        <w:ind w:left="1080"/>
+        <w:jc w:val="both"/>
+      </w:pPr>
+      <w:r>
         <w:drawing>
-          <wp:inline distT="0" distB="0" distL="0" distR="0" wp14:anchorId="6640E0D6" wp14:editId="47ECC098">
-            <wp:extent cx="5469011" cy="5127198"/>
-            <wp:effectExtent l="0" t="0" r="0" b="0"/>
-            <wp:docPr id="439001932" name="Picture 1" descr="A screenshot of a computer&#10;&#10;Description automatically generated"/>
+          <wp:inline distT="0" distB="0" distL="0" distR="0" wp14:anchorId="62D4DD24" wp14:editId="1ADD6A59">
+            <wp:extent cx="4485150" cy="4204828"/>
+            <wp:effectExtent l="0" t="0" r="0" b="5715"/>
+            <wp:docPr id="1784376941" name="Picture 1" descr="A screenshot of a computer&#10;&#10;Description automatically generated"/>
             <wp:cNvGraphicFramePr>
               <a:graphicFrameLocks xmlns:a="http://schemas.openxmlformats.org/drawingml/2006/main" noChangeAspect="1"/>
             </wp:cNvGraphicFramePr>
@@ -5396,7 +5069,7 @@
               <a:graphicData uri="http://schemas.openxmlformats.org/drawingml/2006/picture">
                 <pic:pic xmlns:pic="http://schemas.openxmlformats.org/drawingml/2006/picture">
                   <pic:nvPicPr>
-                    <pic:cNvPr id="439001932" name="Picture 1" descr="A screenshot of a computer&#10;&#10;Description automatically generated"/>
+                    <pic:cNvPr id="1784376941" name="Picture 1" descr="A screenshot of a computer&#10;&#10;Description automatically generated"/>
                     <pic:cNvPicPr/>
                   </pic:nvPicPr>
                   <pic:blipFill>
@@ -5408,7 +5081,7 @@
                   <pic:spPr>
                     <a:xfrm>
                       <a:off x="0" y="0"/>
-                      <a:ext cx="5486676" cy="5143759"/>
+                      <a:ext cx="4504594" cy="4223057"/>
                     </a:xfrm>
                     <a:prstGeom prst="rect">
                       <a:avLst/>
@@ -5703,6 +5376,7 @@
         <w:jc w:val="both"/>
       </w:pPr>
       <w:r>
+        <w:lastRenderedPageBreak/>
         <w:t xml:space="preserve">createTimer(): </w:t>
       </w:r>
       <w:r>
@@ -6294,7 +5968,15 @@
           <w:b w:val="0"/>
           <w:bCs w:val="0"/>
         </w:rPr>
-        <w:t xml:space="preserve">object as constructor’s parameters and create end game window. The winner is displayed on the top of the frame and two players’ information will be </w:t>
+        <w:t xml:space="preserve">object as constructor’s parameters and create end game window. The winner is displayed on the top of the frame and two players’ </w:t>
+      </w:r>
+      <w:r>
+        <w:rPr>
+          <w:b w:val="0"/>
+          <w:bCs w:val="0"/>
+        </w:rPr>
+        <w:lastRenderedPageBreak/>
+        <w:t xml:space="preserve">information will be </w:t>
       </w:r>
       <w:r>
         <w:rPr>
@@ -6354,10 +6036,6 @@
       <w:bookmarkStart w:id="29" w:name="_Toc168862495"/>
       <w:bookmarkStart w:id="30" w:name="_Toc168863106"/>
       <w:r>
-        <w:rPr>
-          <w:b/>
-          <w:bCs/>
-        </w:rPr>
         <w:t>2.2.</w:t>
       </w:r>
       <w:r>
@@ -6396,18 +6074,14 @@
         <w:pStyle w:val="Classes"/>
         <w:keepNext/>
         <w:ind w:left="0"/>
-        <w:jc w:val="both"/>
-      </w:pPr>
-      <w:r>
-        <w:rPr>
-          <w:b w:val="0"/>
-          <w:bCs w:val="0"/>
-        </w:rPr>
+        <w:jc w:val="center"/>
+      </w:pPr>
+      <w:r>
         <w:drawing>
-          <wp:inline distT="0" distB="0" distL="0" distR="0" wp14:anchorId="2E836C3B" wp14:editId="74E59C26">
-            <wp:extent cx="5784112" cy="4383813"/>
-            <wp:effectExtent l="0" t="0" r="7620" b="0"/>
-            <wp:docPr id="463039932" name="Picture 1" descr="A screenshot of a computer program&#10;&#10;Description automatically generated"/>
+          <wp:inline distT="0" distB="0" distL="0" distR="0" wp14:anchorId="1F7EAAA4" wp14:editId="33F066F3">
+            <wp:extent cx="4732764" cy="3586990"/>
+            <wp:effectExtent l="0" t="0" r="0" b="0"/>
+            <wp:docPr id="1003148247" name="Picture 1" descr="A screenshot of a computer program&#10;&#10;Description automatically generated"/>
             <wp:cNvGraphicFramePr>
               <a:graphicFrameLocks xmlns:a="http://schemas.openxmlformats.org/drawingml/2006/main" noChangeAspect="1"/>
             </wp:cNvGraphicFramePr>
@@ -6415,7 +6089,7 @@
               <a:graphicData uri="http://schemas.openxmlformats.org/drawingml/2006/picture">
                 <pic:pic xmlns:pic="http://schemas.openxmlformats.org/drawingml/2006/picture">
                   <pic:nvPicPr>
-                    <pic:cNvPr id="463039932" name="Picture 1" descr="A screenshot of a computer program&#10;&#10;Description automatically generated"/>
+                    <pic:cNvPr id="1003148247" name="Picture 1" descr="A screenshot of a computer program&#10;&#10;Description automatically generated"/>
                     <pic:cNvPicPr/>
                   </pic:nvPicPr>
                   <pic:blipFill>
@@ -6427,7 +6101,7 @@
                   <pic:spPr>
                     <a:xfrm>
                       <a:off x="0" y="0"/>
-                      <a:ext cx="5790719" cy="4388820"/>
+                      <a:ext cx="4744765" cy="3596085"/>
                     </a:xfrm>
                     <a:prstGeom prst="rect">
                       <a:avLst/>
@@ -6626,7 +6300,6 @@
           <w:i/>
           <w:iCs/>
         </w:rPr>
-        <w:lastRenderedPageBreak/>
         <w:t xml:space="preserve">spreadGems(i: int, direction: String): </w:t>
       </w:r>
       <w:r>
@@ -6783,6 +6456,7 @@
           <w:b w:val="0"/>
           <w:bCs w:val="0"/>
         </w:rPr>
+        <w:lastRenderedPageBreak/>
         <w:t xml:space="preserve"> </w:t>
       </w:r>
       <w:r>
@@ -6994,12 +6668,13 @@
         <w:rPr>
           <w:b w:val="0"/>
           <w:bCs w:val="0"/>
+          <w:noProof/>
         </w:rPr>
         <w:drawing>
-          <wp:inline distT="0" distB="0" distL="0" distR="0" wp14:anchorId="65E51507" wp14:editId="4CEE748F">
-            <wp:extent cx="5135526" cy="3769344"/>
-            <wp:effectExtent l="0" t="0" r="8255" b="3175"/>
-            <wp:docPr id="870014382" name="Picture 1" descr="A screenshot of a computer program&#10;&#10;Description automatically generated"/>
+          <wp:inline distT="0" distB="0" distL="0" distR="0" wp14:anchorId="66EB84C8" wp14:editId="2688EDCC">
+            <wp:extent cx="5152445" cy="3781763"/>
+            <wp:effectExtent l="0" t="0" r="0" b="9525"/>
+            <wp:docPr id="855012392" name="Picture 1" descr="A diagram of a computer program&#10;&#10;Description automatically generated with medium confidence"/>
             <wp:cNvGraphicFramePr>
               <a:graphicFrameLocks xmlns:a="http://schemas.openxmlformats.org/drawingml/2006/main" noChangeAspect="1"/>
             </wp:cNvGraphicFramePr>
@@ -7007,7 +6682,7 @@
               <a:graphicData uri="http://schemas.openxmlformats.org/drawingml/2006/picture">
                 <pic:pic xmlns:pic="http://schemas.openxmlformats.org/drawingml/2006/picture">
                   <pic:nvPicPr>
-                    <pic:cNvPr id="870014382" name="Picture 1" descr="A screenshot of a computer program&#10;&#10;Description automatically generated"/>
+                    <pic:cNvPr id="855012392" name="Picture 1" descr="A diagram of a computer program&#10;&#10;Description automatically generated with medium confidence"/>
                     <pic:cNvPicPr/>
                   </pic:nvPicPr>
                   <pic:blipFill>
@@ -7019,7 +6694,7 @@
                   <pic:spPr>
                     <a:xfrm>
                       <a:off x="0" y="0"/>
-                      <a:ext cx="5149983" cy="3779955"/>
+                      <a:ext cx="5157014" cy="3785116"/>
                     </a:xfrm>
                     <a:prstGeom prst="rect">
                       <a:avLst/>
@@ -7103,7 +6778,6 @@
           <w:b/>
           <w:bCs/>
         </w:rPr>
-        <w:lastRenderedPageBreak/>
         <w:t xml:space="preserve">MyPanel: </w:t>
       </w:r>
       <w:r>
@@ -7189,6 +6863,7 @@
           <w:i/>
           <w:iCs/>
         </w:rPr>
+        <w:lastRenderedPageBreak/>
         <w:t xml:space="preserve">drawGems(g2D: Graphics2D): </w:t>
       </w:r>
       <w:r>
@@ -7306,27 +6981,62 @@
           <w:b/>
           <w:bCs/>
         </w:rPr>
-        <w:t>HalfCircleSquare:</w:t>
-      </w:r>
-      <w:r>
-        <w:t xml:space="preserve"> inherited from </w:t>
+        <w:t>HalfCircle</w:t>
       </w:r>
       <w:r>
         <w:rPr>
           <w:b/>
           <w:bCs/>
         </w:rPr>
-        <w:t xml:space="preserve">MyPanel </w:t>
-      </w:r>
-      <w:r>
-        <w:t xml:space="preserve">class, </w:t>
+        <w:t>Panel</w:t>
       </w:r>
       <w:r>
         <w:rPr>
           <w:b/>
           <w:bCs/>
         </w:rPr>
-        <w:t>HalfCircleSquare</w:t>
+        <w:t>:</w:t>
+      </w:r>
+      <w:r>
+        <w:t xml:space="preserve"> inherited from </w:t>
+      </w:r>
+      <w:r>
+        <w:rPr>
+          <w:b/>
+          <w:bCs/>
+        </w:rPr>
+        <w:t xml:space="preserve">MyPanel </w:t>
+      </w:r>
+      <w:r>
+        <w:t xml:space="preserve">class, </w:t>
+      </w:r>
+      <w:r>
+        <w:rPr>
+          <w:b/>
+          <w:bCs/>
+        </w:rPr>
+        <w:t>HalfCircle</w:t>
+      </w:r>
+      <w:r>
+        <w:rPr>
+          <w:b/>
+          <w:bCs/>
+        </w:rPr>
+        <w:t>Pan</w:t>
+      </w:r>
+      <w:r>
+        <w:rPr>
+          <w:b/>
+          <w:bCs/>
+        </w:rPr>
+        <w:t>e</w:t>
+      </w:r>
+      <w:r>
+        <w:rPr>
+          <w:b/>
+          <w:bCs/>
+        </w:rPr>
+        <w:t>l</w:t>
       </w:r>
       <w:r>
         <w:t xml:space="preserve"> can be classified by its orientation, left or right.</w:t>
@@ -7368,6 +7078,9 @@
         <w:jc w:val="both"/>
       </w:pPr>
       <w:r>
+        <w:rPr>
+          <w:noProof/>
+        </w:rPr>
         <w:drawing>
           <wp:inline distT="0" distB="0" distL="0" distR="0" wp14:anchorId="54BF7D3F" wp14:editId="7F0FB612">
             <wp:extent cx="5404159" cy="3274828"/>
@@ -11849,11 +11562,21 @@
     <w:autoRedefine/>
     <w:uiPriority w:val="39"/>
     <w:unhideWhenUsed/>
-    <w:rsid w:val="004E5DD6"/>
+    <w:rsid w:val="007871B1"/>
     <w:pPr>
+      <w:tabs>
+        <w:tab w:val="left" w:pos="1200"/>
+        <w:tab w:val="right" w:leader="dot" w:pos="9350"/>
+      </w:tabs>
       <w:spacing w:after="100"/>
       <w:ind w:left="440"/>
     </w:pPr>
+    <w:rPr>
+      <w:rFonts w:ascii="Times New Roman" w:hAnsi="Times New Roman" w:cs="Times New Roman"/>
+      <w:noProof/>
+      <w:sz w:val="28"/>
+      <w:szCs w:val="28"/>
+    </w:rPr>
   </w:style>
   <w:style w:type="character" w:styleId="Hyperlink">
     <w:name w:val="Hyperlink"/>

</xml_diff>